<commit_message>
Analisi, Contratti delle operazioni UC10, Refactoring
</commit_message>
<xml_diff>
--- a/6.1 Elaborazione 5/2022_02_03_UniCTest_Elaborazione_5.docx
+++ b/6.1 Elaborazione 5/2022_02_03_UniCTest_Elaborazione_5.docx
@@ -6,11 +6,9 @@
       <w:pPr>
         <w:pStyle w:val="Titolo"/>
       </w:pPr>
-      <w:proofErr w:type="spellStart"/>
       <w:r>
         <w:t>UniCTest</w:t>
       </w:r>
-      <w:proofErr w:type="spellEnd"/>
     </w:p>
     <w:p>
       <w:pPr>
@@ -1781,52 +1779,14 @@
           <w:lang w:val="en-US"/>
         </w:rPr>
       </w:pPr>
-      <w:proofErr w:type="spellStart"/>
       <w:r>
         <w:rPr>
           <w:b/>
           <w:bCs/>
           <w:lang w:val="en-US"/>
         </w:rPr>
-        <w:t>Contratti</w:t>
-      </w:r>
-      <w:proofErr w:type="spellEnd"/>
-      <w:r>
-        <w:rPr>
-          <w:b/>
-          <w:bCs/>
-          <w:lang w:val="en-US"/>
-        </w:rPr>
-        <w:t xml:space="preserve"> </w:t>
-      </w:r>
-      <w:proofErr w:type="spellStart"/>
-      <w:r>
-        <w:rPr>
-          <w:b/>
-          <w:bCs/>
-          <w:lang w:val="en-US"/>
-        </w:rPr>
-        <w:t>delle</w:t>
-      </w:r>
-      <w:proofErr w:type="spellEnd"/>
-      <w:r>
-        <w:rPr>
-          <w:b/>
-          <w:bCs/>
-          <w:lang w:val="en-US"/>
-        </w:rPr>
-        <w:t xml:space="preserve"> </w:t>
-      </w:r>
-      <w:proofErr w:type="spellStart"/>
-      <w:r>
-        <w:rPr>
-          <w:b/>
-          <w:bCs/>
-          <w:lang w:val="en-US"/>
-        </w:rPr>
-        <w:t>operazioni</w:t>
-      </w:r>
-      <w:proofErr w:type="spellEnd"/>
+        <w:t>Contratti delle operazioni</w:t>
+      </w:r>
     </w:p>
     <w:p>
       <w:pPr>
@@ -1869,29 +1829,13 @@
           <w:b/>
           <w:bCs/>
         </w:rPr>
-        <w:t xml:space="preserve">DCD (Design Class </w:t>
-      </w:r>
-      <w:proofErr w:type="spellStart"/>
+        <w:t>DCD (Design Class Diagram)</w:t>
+      </w:r>
       <w:r>
         <w:rPr>
           <w:b/>
           <w:bCs/>
         </w:rPr>
-        <w:t>Diagram</w:t>
-      </w:r>
-      <w:proofErr w:type="spellEnd"/>
-      <w:r>
-        <w:rPr>
-          <w:b/>
-          <w:bCs/>
-        </w:rPr>
-        <w:t>)</w:t>
-      </w:r>
-      <w:r>
-        <w:rPr>
-          <w:b/>
-          <w:bCs/>
-        </w:rPr>
         <w:t xml:space="preserve"> </w:t>
       </w:r>
       <w:r>
@@ -1902,16 +1846,11 @@
       <w:r>
         <w:t xml:space="preserve">La </w:t>
       </w:r>
-      <w:proofErr w:type="gramStart"/>
       <w:r>
         <w:t>5</w:t>
       </w:r>
       <w:r>
-        <w:t>°</w:t>
-      </w:r>
-      <w:proofErr w:type="gramEnd"/>
-      <w:r>
-        <w:t xml:space="preserve"> iterazione della fase di </w:t>
+        <w:t xml:space="preserve">° iterazione della fase di </w:t>
       </w:r>
       <w:r>
         <w:t>E</w:t>
@@ -2305,7 +2244,6 @@
           <w:numId w:val="26"/>
         </w:numPr>
       </w:pPr>
-      <w:proofErr w:type="spellStart"/>
       <w:r>
         <w:rPr>
           <w:b/>
@@ -2320,7 +2258,6 @@
         </w:rPr>
         <w:t>Simulazione</w:t>
       </w:r>
-      <w:proofErr w:type="spellEnd"/>
       <w:r>
         <w:t xml:space="preserve">: </w:t>
       </w:r>
@@ -2339,7 +2276,6 @@
           <w:numId w:val="26"/>
         </w:numPr>
       </w:pPr>
-      <w:proofErr w:type="spellStart"/>
       <w:r>
         <w:rPr>
           <w:b/>
@@ -2361,7 +2297,6 @@
         </w:rPr>
         <w:t>isposte</w:t>
       </w:r>
-      <w:proofErr w:type="spellEnd"/>
       <w:r>
         <w:t>:</w:t>
       </w:r>
@@ -2395,28 +2330,12 @@
     </w:p>
     <w:p>
       <w:r>
-        <w:t xml:space="preserve">Bisogna notare però che il tutor di simulazione non è una classe candidata nuova, bensì può essere vista come una responsabilità addizionale di un tutor classico. Ciò è testimoniato dal fatto che questa responsabilità può essere assegnata o rimossa a </w:t>
-      </w:r>
-      <w:proofErr w:type="spellStart"/>
-      <w:r>
-        <w:t>runtime</w:t>
-      </w:r>
-      <w:proofErr w:type="spellEnd"/>
-      <w:r>
-        <w:t>.</w:t>
+        <w:t>Bisogna notare però che il tutor di simulazione non è una classe candidata nuova, bensì può essere vista come una responsabilità addizionale di un tutor classico. Ciò è testimoniato dal fatto che questa responsabilità può essere assegnata o rimossa a runtime.</w:t>
       </w:r>
     </w:p>
     <w:p>
       <w:r>
-        <w:t xml:space="preserve">Ciò suggerisce l’applicazione del pattern </w:t>
-      </w:r>
-      <w:proofErr w:type="spellStart"/>
-      <w:r>
-        <w:t>GoF</w:t>
-      </w:r>
-      <w:proofErr w:type="spellEnd"/>
-      <w:r>
-        <w:t xml:space="preserve"> </w:t>
+        <w:t xml:space="preserve">Ciò suggerisce l’applicazione del pattern GoF </w:t>
       </w:r>
       <w:r>
         <w:rPr>
@@ -2431,23 +2350,7 @@
     </w:p>
     <w:p>
       <w:r>
-        <w:t xml:space="preserve">Ciò è stato applicato nella iterazione </w:t>
-      </w:r>
-      <w:proofErr w:type="gramStart"/>
-      <w:r>
-        <w:t>4</w:t>
-      </w:r>
-      <w:proofErr w:type="gramEnd"/>
-      <w:r>
-        <w:t xml:space="preserve"> della fase di Elaborazione nell’introduzione della classe concettuale Amministratore e, nella iterazione corrente, si concretizza anche per la classe concettuale </w:t>
-      </w:r>
-      <w:proofErr w:type="spellStart"/>
-      <w:r>
-        <w:t>TutorSimulazione</w:t>
-      </w:r>
-      <w:proofErr w:type="spellEnd"/>
-      <w:r>
-        <w:t>.</w:t>
+        <w:t>Ciò è stato applicato nella iterazione 4 della fase di Elaborazione nell’introduzione della classe concettuale Amministratore e, nella iterazione corrente, si concretizza anche per la classe concettuale TutorSimulazione.</w:t>
       </w:r>
     </w:p>
     <w:p>
@@ -2650,17 +2553,7 @@
     </w:p>
     <w:p>
       <w:r>
-        <w:t xml:space="preserve">Il test contiene già l’esito, che è stato indicato come </w:t>
-      </w:r>
-      <w:proofErr w:type="spellStart"/>
-      <w:proofErr w:type="gramStart"/>
-      <w:r>
-        <w:t>punteggioComplessivo</w:t>
-      </w:r>
-      <w:proofErr w:type="spellEnd"/>
-      <w:proofErr w:type="gramEnd"/>
-      <w:r>
-        <w:t xml:space="preserve"> nelle iterazioni precedenti.</w:t>
+        <w:t>Il test contiene già l’esito, che è stato indicato come punteggioComplessivo nelle iterazioni precedenti.</w:t>
       </w:r>
     </w:p>
     <w:p/>
@@ -2862,23 +2755,7 @@
                 <w:i/>
                 <w:iCs/>
               </w:rPr>
-              <w:t xml:space="preserve"> </w:t>
-            </w:r>
-            <w:proofErr w:type="gramStart"/>
-            <w:r>
-              <w:rPr>
-                <w:i/>
-                <w:iCs/>
-              </w:rPr>
-              <w:t>4</w:t>
-            </w:r>
-            <w:proofErr w:type="gramEnd"/>
-            <w:r>
-              <w:rPr>
-                <w:i/>
-                <w:iCs/>
-              </w:rPr>
-              <w:t xml:space="preserve"> </w:t>
+              <w:t xml:space="preserve"> 4 </w:t>
             </w:r>
             <w:r>
               <w:rPr>
@@ -2977,12 +2854,12 @@
       <w:pPr>
         <w:pStyle w:val="Titolo1"/>
       </w:pPr>
-      <w:bookmarkStart w:id="4" w:name="_Toc94192170"/>
-      <w:bookmarkStart w:id="5" w:name="_Toc94906843"/>
+      <w:bookmarkStart w:id="4" w:name="_Toc94906843"/>
+      <w:bookmarkStart w:id="5" w:name="_Toc94192170"/>
       <w:r>
         <w:t>Analisi e Progettazione UC9</w:t>
       </w:r>
-      <w:bookmarkEnd w:id="5"/>
+      <w:bookmarkEnd w:id="4"/>
     </w:p>
     <w:p>
       <w:pPr>
@@ -3002,7 +2879,7 @@
       <w:r>
         <w:t>Diagramma di Sequenza di Sistema</w:t>
       </w:r>
-      <w:bookmarkEnd w:id="4"/>
+      <w:bookmarkEnd w:id="5"/>
       <w:r>
         <w:t xml:space="preserve"> UC9</w:t>
       </w:r>
@@ -3040,15 +2917,7 @@
         <w:t xml:space="preserve">e </w:t>
       </w:r>
       <w:r>
-        <w:t xml:space="preserve">di visualizzare in forma grafica l’interazione tra il </w:t>
-      </w:r>
-      <w:proofErr w:type="spellStart"/>
-      <w:r>
-        <w:t>TutorSimulazione</w:t>
-      </w:r>
-      <w:proofErr w:type="spellEnd"/>
-      <w:r>
-        <w:t xml:space="preserve"> ed il Sistema.</w:t>
+        <w:t>di visualizzare in forma grafica l’interazione tra il TutorSimulazione ed il Sistema.</w:t>
       </w:r>
     </w:p>
     <w:p>
@@ -3216,30 +3085,12 @@
                 <w:bCs w:val="0"/>
               </w:rPr>
             </w:pPr>
-            <w:proofErr w:type="spellStart"/>
-            <w:proofErr w:type="gramStart"/>
             <w:r>
               <w:rPr>
                 <w:b w:val="0"/>
                 <w:bCs w:val="0"/>
               </w:rPr>
-              <w:t>visualizzaTemplate</w:t>
-            </w:r>
-            <w:proofErr w:type="spellEnd"/>
-            <w:r>
-              <w:rPr>
-                <w:b w:val="0"/>
-                <w:bCs w:val="0"/>
-              </w:rPr>
-              <w:t>(</w:t>
-            </w:r>
-            <w:proofErr w:type="gramEnd"/>
-            <w:r>
-              <w:rPr>
-                <w:b w:val="0"/>
-                <w:bCs w:val="0"/>
-              </w:rPr>
-              <w:t>)</w:t>
+              <w:t>visualizzaTemplate()</w:t>
             </w:r>
           </w:p>
         </w:tc>
@@ -3381,17 +3232,8 @@
               <w:t>e</w:t>
             </w:r>
             <w:r>
-              <w:t xml:space="preserve"> di Template al </w:t>
-            </w:r>
-            <w:proofErr w:type="spellStart"/>
-            <w:r>
-              <w:t>TutorSimulazione</w:t>
-            </w:r>
-            <w:proofErr w:type="spellEnd"/>
-            <w:r>
-              <w:t xml:space="preserve"> </w:t>
-            </w:r>
-            <w:proofErr w:type="spellStart"/>
+              <w:t xml:space="preserve"> di Template al TutorSimulazione </w:t>
+            </w:r>
             <w:r>
               <w:rPr>
                 <w:i/>
@@ -3399,7 +3241,6 @@
               </w:rPr>
               <w:t>utenteAutenticato</w:t>
             </w:r>
-            <w:proofErr w:type="spellEnd"/>
             <w:r>
               <w:t>.</w:t>
             </w:r>
@@ -3481,7 +3322,6 @@
                 <w:bCs w:val="0"/>
               </w:rPr>
             </w:pPr>
-            <w:proofErr w:type="spellStart"/>
             <w:r>
               <w:rPr>
                 <w:b w:val="0"/>
@@ -3489,29 +3329,12 @@
               </w:rPr>
               <w:t>creaTestCartaceo</w:t>
             </w:r>
-            <w:proofErr w:type="spellEnd"/>
             <w:r>
               <w:rPr>
                 <w:b w:val="0"/>
                 <w:bCs w:val="0"/>
               </w:rPr>
-              <w:t>(</w:t>
-            </w:r>
-            <w:proofErr w:type="spellStart"/>
-            <w:r>
-              <w:rPr>
-                <w:b w:val="0"/>
-                <w:bCs w:val="0"/>
-              </w:rPr>
-              <w:t>idTemplate</w:t>
-            </w:r>
-            <w:proofErr w:type="spellEnd"/>
-            <w:r>
-              <w:rPr>
-                <w:b w:val="0"/>
-                <w:bCs w:val="0"/>
-              </w:rPr>
-              <w:t>)</w:t>
+              <w:t>(idTemplate)</w:t>
             </w:r>
           </w:p>
         </w:tc>
@@ -3685,15 +3508,7 @@
               <w:t>.id</w:t>
             </w:r>
             <w:r>
-              <w:t>=</w:t>
-            </w:r>
-            <w:proofErr w:type="spellStart"/>
-            <w:r>
-              <w:t>idTemplate</w:t>
-            </w:r>
-            <w:proofErr w:type="spellEnd"/>
-            <w:r>
-              <w:t xml:space="preserve"> tramite l’associazione “corrente”</w:t>
+              <w:t>=idTemplate tramite l’associazione “corrente”</w:t>
             </w:r>
             <w:r>
               <w:t>.</w:t>
@@ -3776,7 +3591,6 @@
                 <w:bCs w:val="0"/>
               </w:rPr>
             </w:pPr>
-            <w:proofErr w:type="spellStart"/>
             <w:r>
               <w:rPr>
                 <w:b w:val="0"/>
@@ -3784,7 +3598,6 @@
               </w:rPr>
               <w:t>visualizzaQuesiti</w:t>
             </w:r>
-            <w:proofErr w:type="spellEnd"/>
             <w:r>
               <w:rPr>
                 <w:b w:val="0"/>
@@ -3792,7 +3605,6 @@
               </w:rPr>
               <w:t>(</w:t>
             </w:r>
-            <w:proofErr w:type="spellStart"/>
             <w:r>
               <w:rPr>
                 <w:b w:val="0"/>
@@ -3800,7 +3612,6 @@
               </w:rPr>
               <w:t>idSezione</w:t>
             </w:r>
-            <w:proofErr w:type="spellEnd"/>
             <w:r>
               <w:rPr>
                 <w:b w:val="0"/>
@@ -3954,18 +3765,8 @@
               <w:t xml:space="preserve">È stato restituito </w:t>
             </w:r>
             <w:r>
-              <w:t xml:space="preserve">al </w:t>
-            </w:r>
-            <w:proofErr w:type="spellStart"/>
-            <w:r>
-              <w:t>TutorSimulazione</w:t>
-            </w:r>
-            <w:proofErr w:type="spellEnd"/>
-            <w:r>
-              <w:t xml:space="preserve"> </w:t>
-            </w:r>
-            <w:proofErr w:type="spellStart"/>
-            <w:proofErr w:type="gramStart"/>
+              <w:t xml:space="preserve">al TutorSimulazione </w:t>
+            </w:r>
             <w:r>
               <w:rPr>
                 <w:i/>
@@ -3973,8 +3774,6 @@
               </w:rPr>
               <w:t>utenteAutenticato</w:t>
             </w:r>
-            <w:proofErr w:type="spellEnd"/>
-            <w:proofErr w:type="gramEnd"/>
             <w:r>
               <w:rPr>
                 <w:i/>
@@ -3985,7 +3784,6 @@
             <w:r>
               <w:t xml:space="preserve">l’elenco delle istanze </w:t>
             </w:r>
-            <w:proofErr w:type="spellStart"/>
             <w:r>
               <w:rPr>
                 <w:i/>
@@ -3993,20 +3791,11 @@
               </w:rPr>
               <w:t>qd</w:t>
             </w:r>
-            <w:proofErr w:type="spellEnd"/>
-            <w:r>
-              <w:t xml:space="preserve"> di </w:t>
-            </w:r>
-            <w:proofErr w:type="spellStart"/>
-            <w:r>
-              <w:t>QuesitoDescrizion</w:t>
-            </w:r>
-            <w:r>
-              <w:t>e</w:t>
-            </w:r>
-            <w:proofErr w:type="spellEnd"/>
-            <w:r>
-              <w:t xml:space="preserve"> associate all’istanza </w:t>
+            <w:r>
+              <w:t xml:space="preserve"> di QuesitoDescrizion</w:t>
+            </w:r>
+            <w:r>
+              <w:t xml:space="preserve">e associate all’istanza </w:t>
             </w:r>
             <w:r>
               <w:rPr>
@@ -4047,11 +3836,9 @@
             <w:r>
               <w:t xml:space="preserve"> uguale a </w:t>
             </w:r>
-            <w:proofErr w:type="spellStart"/>
             <w:r>
               <w:t>idSezione</w:t>
             </w:r>
-            <w:proofErr w:type="spellEnd"/>
             <w:r>
               <w:t>.</w:t>
             </w:r>
@@ -4139,7 +3926,6 @@
                 <w:bCs w:val="0"/>
               </w:rPr>
             </w:pPr>
-            <w:proofErr w:type="spellStart"/>
             <w:r>
               <w:rPr>
                 <w:b w:val="0"/>
@@ -4147,7 +3933,6 @@
               </w:rPr>
               <w:t>inserisciQuesiti</w:t>
             </w:r>
-            <w:proofErr w:type="spellEnd"/>
             <w:r>
               <w:rPr>
                 <w:b w:val="0"/>
@@ -4155,7 +3940,6 @@
               </w:rPr>
               <w:t>(</w:t>
             </w:r>
-            <w:proofErr w:type="spellStart"/>
             <w:r>
               <w:rPr>
                 <w:b w:val="0"/>
@@ -4163,7 +3947,6 @@
               </w:rPr>
               <w:t>listaIdQuesiti</w:t>
             </w:r>
-            <w:proofErr w:type="spellEnd"/>
             <w:r>
               <w:rPr>
                 <w:b w:val="0"/>
@@ -4317,23 +4100,14 @@
               <w:t>e</w:t>
             </w:r>
             <w:r>
-              <w:t xml:space="preserve"> </w:t>
-            </w:r>
-            <w:proofErr w:type="gramStart"/>
-            <w:r>
-              <w:t>l</w:t>
+              <w:t xml:space="preserve"> l</w:t>
             </w:r>
             <w:r>
               <w:t xml:space="preserve">e </w:t>
             </w:r>
             <w:r>
-              <w:t>istanza</w:t>
-            </w:r>
-            <w:proofErr w:type="gramEnd"/>
-            <w:r>
-              <w:t xml:space="preserve"> </w:t>
-            </w:r>
-            <w:proofErr w:type="spellStart"/>
+              <w:t xml:space="preserve">istanza </w:t>
+            </w:r>
             <w:r>
               <w:rPr>
                 <w:i/>
@@ -4341,20 +4115,14 @@
               </w:rPr>
               <w:t>qr</w:t>
             </w:r>
-            <w:proofErr w:type="spellEnd"/>
             <w:r>
               <w:t xml:space="preserve"> </w:t>
             </w:r>
             <w:r>
               <w:t xml:space="preserve">di </w:t>
             </w:r>
-            <w:proofErr w:type="spellStart"/>
-            <w:r>
-              <w:t>QuesitoReale</w:t>
-            </w:r>
-            <w:proofErr w:type="spellEnd"/>
-            <w:r>
-              <w:t xml:space="preserve">, che </w:t>
+            <w:r>
+              <w:t xml:space="preserve">QuesitoReale, che </w:t>
             </w:r>
             <w:r>
               <w:t>sono</w:t>
@@ -4411,7 +4179,6 @@
             <w:r>
               <w:t xml:space="preserve"> </w:t>
             </w:r>
-            <w:proofErr w:type="spellStart"/>
             <w:r>
               <w:rPr>
                 <w:i/>
@@ -4419,7 +4186,6 @@
               </w:rPr>
               <w:t>qd</w:t>
             </w:r>
-            <w:proofErr w:type="spellEnd"/>
             <w:r>
               <w:t xml:space="preserve"> avent</w:t>
             </w:r>
@@ -4446,13 +4212,8 @@
               <w:t xml:space="preserve"> a </w:t>
             </w:r>
             <w:r>
-              <w:t xml:space="preserve">quelli in </w:t>
-            </w:r>
-            <w:proofErr w:type="spellStart"/>
-            <w:r>
-              <w:t>listaIdQuesiti</w:t>
-            </w:r>
-            <w:proofErr w:type="spellEnd"/>
+              <w:t>quelli in listaIdQuesiti</w:t>
+            </w:r>
             <w:r>
               <w:t xml:space="preserve"> tramite l’associazione “descritto da”.</w:t>
             </w:r>
@@ -4540,31 +4301,20 @@
                 <w:bCs w:val="0"/>
               </w:rPr>
             </w:pPr>
-            <w:proofErr w:type="spellStart"/>
             <w:r>
               <w:rPr>
                 <w:b w:val="0"/>
                 <w:bCs w:val="0"/>
               </w:rPr>
-              <w:t>stampaTest</w:t>
-            </w:r>
-            <w:proofErr w:type="spellEnd"/>
+              <w:t>stampaTest(</w:t>
+            </w:r>
             <w:r>
               <w:rPr>
                 <w:b w:val="0"/>
                 <w:bCs w:val="0"/>
               </w:rPr>
-              <w:t>(</w:t>
-            </w:r>
-            <w:proofErr w:type="spellStart"/>
-            <w:r>
-              <w:rPr>
-                <w:b w:val="0"/>
-                <w:bCs w:val="0"/>
-              </w:rPr>
               <w:t>nomeFile</w:t>
             </w:r>
-            <w:proofErr w:type="spellEnd"/>
             <w:r>
               <w:rPr>
                 <w:b w:val="0"/>
@@ -4704,17 +4454,7 @@
               <w:cnfStyle w:val="000000100000" w:firstRow="0" w:lastRow="0" w:firstColumn="0" w:lastColumn="0" w:oddVBand="0" w:evenVBand="0" w:oddHBand="1" w:evenHBand="0" w:firstRowFirstColumn="0" w:firstRowLastColumn="0" w:lastRowFirstColumn="0" w:lastRowLastColumn="0"/>
             </w:pPr>
             <w:r>
-              <w:t xml:space="preserve">Il Test e il </w:t>
-            </w:r>
-            <w:proofErr w:type="spellStart"/>
-            <w:proofErr w:type="gramStart"/>
-            <w:r>
-              <w:t>ModuloRiposte</w:t>
-            </w:r>
-            <w:proofErr w:type="spellEnd"/>
-            <w:proofErr w:type="gramEnd"/>
-            <w:r>
-              <w:t xml:space="preserve"> sono stati restituiti al Tutor.</w:t>
+              <w:t>Il Test e il ModuloRiposte sono stati restituiti al Tutor.</w:t>
             </w:r>
           </w:p>
         </w:tc>
@@ -4739,6 +4479,23 @@
     <w:p>
       <w:r>
         <w:t>Aggiornate le classi concettuali nel contesto della OOA, si passa alla OOD, realizzando il Modello di Progetto ed in particolare aggiornando il DCD (visualizzazione statica delle classi software), aggiornamento da effettuare il parallelo alla realizzazione dei diagrammi di interazione (visualizzazione dinamica delle classi software).</w:t>
+      </w:r>
+    </w:p>
+    <w:p>
+      <w:r>
+        <w:t xml:space="preserve">Bisogna notare che la classe concettuale ModuloRisposte non ha trovato una concretizzazione lato Software in quanto altre classi possono sopperire alla mancanza di un modulo risposte. In particolare </w:t>
+      </w:r>
+      <w:r>
+        <w:t>è</w:t>
+      </w:r>
+      <w:r>
+        <w:t xml:space="preserve"> QuesitoReale</w:t>
+      </w:r>
+      <w:r>
+        <w:t xml:space="preserve"> a fare le veci di un modulo risposte</w:t>
+      </w:r>
+      <w:r>
+        <w:t>.</w:t>
       </w:r>
     </w:p>
     <w:p>
@@ -4886,6 +4643,7 @@
           <w:bCs/>
           <w:noProof/>
         </w:rPr>
+        <w:lastRenderedPageBreak/>
         <w:drawing>
           <wp:anchor distT="0" distB="0" distL="114300" distR="114300" simplePos="0" relativeHeight="251660288" behindDoc="0" locked="0" layoutInCell="1" allowOverlap="1" wp14:anchorId="2F674019" wp14:editId="267AD572">
             <wp:simplePos x="0" y="0"/>
@@ -4991,7 +4749,6 @@
           <w:bCs/>
           <w:noProof/>
         </w:rPr>
-        <w:lastRenderedPageBreak/>
         <w:drawing>
           <wp:anchor distT="0" distB="0" distL="114300" distR="114300" simplePos="0" relativeHeight="251661312" behindDoc="0" locked="0" layoutInCell="1" allowOverlap="1" wp14:anchorId="63F9B889" wp14:editId="4E00A84B">
             <wp:simplePos x="0" y="0"/>
@@ -5198,6 +4955,7 @@
           <w:bCs/>
           <w:noProof/>
         </w:rPr>
+        <w:lastRenderedPageBreak/>
         <w:drawing>
           <wp:anchor distT="0" distB="0" distL="114300" distR="114300" simplePos="0" relativeHeight="251663360" behindDoc="0" locked="0" layoutInCell="1" allowOverlap="1" wp14:anchorId="39D7830F" wp14:editId="235C967F">
             <wp:simplePos x="0" y="0"/>
@@ -5410,6 +5168,1399 @@
       <w:bookmarkEnd w:id="23"/>
     </w:p>
     <w:p/>
+    <w:p/>
+    <w:p/>
+    <w:p/>
+    <w:p/>
+    <w:p/>
+    <w:p>
+      <w:r>
+        <w:br w:type="page"/>
+      </w:r>
+    </w:p>
+    <w:p>
+      <w:pPr>
+        <w:pStyle w:val="Titolo1"/>
+      </w:pPr>
+      <w:r>
+        <w:lastRenderedPageBreak/>
+        <w:t>Analisi e Progettazione UC</w:t>
+      </w:r>
+      <w:r>
+        <w:t>10</w:t>
+      </w:r>
+    </w:p>
+    <w:p>
+      <w:pPr>
+        <w:pStyle w:val="Titolo2"/>
+      </w:pPr>
+      <w:r>
+        <w:t>Analisi Orientata agli Oggetti UC</w:t>
+      </w:r>
+      <w:r>
+        <w:t>10</w:t>
+      </w:r>
+    </w:p>
+    <w:p>
+      <w:pPr>
+        <w:pStyle w:val="Titolo3"/>
+      </w:pPr>
+      <w:r>
+        <w:t>Diagramma di Sequenza di Sistema UC</w:t>
+      </w:r>
+      <w:r>
+        <w:t>10</w:t>
+      </w:r>
+    </w:p>
+    <w:p>
+      <w:r>
+        <w:t>Una volta aggiornato il Modello di Dominio, viene creato il SSD relativo a U</w:t>
+      </w:r>
+      <w:r>
+        <w:t>C10</w:t>
+      </w:r>
+      <w:r>
+        <w:t>, che consente di visualizzare in forma grafica l’interazione tra il TutorSimulazione ed il Sistema.</w:t>
+      </w:r>
+    </w:p>
+    <w:p/>
+    <w:p>
+      <w:pPr>
+        <w:rPr>
+          <w:sz w:val="60"/>
+          <w:szCs w:val="60"/>
+        </w:rPr>
+      </w:pPr>
+      <w:r>
+        <w:rPr>
+          <w:sz w:val="60"/>
+          <w:szCs w:val="60"/>
+        </w:rPr>
+        <w:t>&lt;SSD&gt;</w:t>
+      </w:r>
+    </w:p>
+    <w:p/>
+    <w:p/>
+    <w:p/>
+    <w:p>
+      <w:pPr>
+        <w:pStyle w:val="Titolo3"/>
+      </w:pPr>
+      <w:r>
+        <w:t>Contratti delle Operazioni UC</w:t>
+      </w:r>
+      <w:r>
+        <w:t>10</w:t>
+      </w:r>
+    </w:p>
+    <w:p>
+      <w:r>
+        <w:t>Di seguito si riportano le descrizioni delle Operazioni eseguite in riferimento a UC</w:t>
+      </w:r>
+      <w:r>
+        <w:t>10</w:t>
+      </w:r>
+      <w:r>
+        <w:t>.</w:t>
+      </w:r>
+    </w:p>
+    <w:p>
+      <w:pPr>
+        <w:pStyle w:val="Titolo3"/>
+        <w:numPr>
+          <w:ilvl w:val="0"/>
+          <w:numId w:val="0"/>
+        </w:numPr>
+        <w:ind w:left="720" w:hanging="720"/>
+        <w:rPr>
+          <w:sz w:val="32"/>
+          <w:szCs w:val="32"/>
+        </w:rPr>
+      </w:pPr>
+      <w:r>
+        <w:rPr>
+          <w:sz w:val="32"/>
+          <w:szCs w:val="32"/>
+        </w:rPr>
+        <w:t>CO1</w:t>
+      </w:r>
+    </w:p>
+    <w:tbl>
+      <w:tblPr>
+        <w:tblStyle w:val="Tabellasemplice-2"/>
+        <w:tblW w:w="0" w:type="auto"/>
+        <w:tblLook w:val="04A0" w:firstRow="1" w:lastRow="0" w:firstColumn="1" w:lastColumn="0" w:noHBand="0" w:noVBand="1"/>
+      </w:tblPr>
+      <w:tblGrid>
+        <w:gridCol w:w="4531"/>
+        <w:gridCol w:w="4531"/>
+      </w:tblGrid>
+      <w:tr>
+        <w:trPr>
+          <w:cnfStyle w:val="100000000000" w:firstRow="1" w:lastRow="0" w:firstColumn="0" w:lastColumn="0" w:oddVBand="0" w:evenVBand="0" w:oddHBand="0" w:evenHBand="0" w:firstRowFirstColumn="0" w:firstRowLastColumn="0" w:lastRowFirstColumn="0" w:lastRowLastColumn="0"/>
+        </w:trPr>
+        <w:tc>
+          <w:tcPr>
+            <w:cnfStyle w:val="001000000000" w:firstRow="0" w:lastRow="0" w:firstColumn="1" w:lastColumn="0" w:oddVBand="0" w:evenVBand="0" w:oddHBand="0" w:evenHBand="0" w:firstRowFirstColumn="0" w:firstRowLastColumn="0" w:lastRowFirstColumn="0" w:lastRowLastColumn="0"/>
+            <w:tcW w:w="4531" w:type="dxa"/>
+            <w:tcBorders>
+              <w:top w:val="single" w:sz="4" w:space="0" w:color="4CA4FB" w:themeColor="text1" w:themeTint="80"/>
+              <w:left w:val="nil"/>
+              <w:right w:val="nil"/>
+            </w:tcBorders>
+            <w:hideMark/>
+          </w:tcPr>
+          <w:p>
+            <w:r>
+              <w:t>Operazione</w:t>
+            </w:r>
+          </w:p>
+        </w:tc>
+        <w:tc>
+          <w:tcPr>
+            <w:tcW w:w="4531" w:type="dxa"/>
+            <w:tcBorders>
+              <w:top w:val="single" w:sz="4" w:space="0" w:color="4CA4FB" w:themeColor="text1" w:themeTint="80"/>
+              <w:left w:val="nil"/>
+              <w:right w:val="nil"/>
+            </w:tcBorders>
+            <w:hideMark/>
+          </w:tcPr>
+          <w:p>
+            <w:pPr>
+              <w:cnfStyle w:val="100000000000" w:firstRow="1" w:lastRow="0" w:firstColumn="0" w:lastColumn="0" w:oddVBand="0" w:evenVBand="0" w:oddHBand="0" w:evenHBand="0" w:firstRowFirstColumn="0" w:firstRowLastColumn="0" w:lastRowFirstColumn="0" w:lastRowLastColumn="0"/>
+              <w:rPr>
+                <w:b w:val="0"/>
+                <w:bCs w:val="0"/>
+              </w:rPr>
+            </w:pPr>
+            <w:r>
+              <w:rPr>
+                <w:b w:val="0"/>
+                <w:bCs w:val="0"/>
+              </w:rPr>
+              <w:t>correggiTestCartaceo</w:t>
+            </w:r>
+            <w:r>
+              <w:rPr>
+                <w:b w:val="0"/>
+                <w:bCs w:val="0"/>
+              </w:rPr>
+              <w:t>(</w:t>
+            </w:r>
+            <w:r>
+              <w:rPr>
+                <w:b w:val="0"/>
+                <w:bCs w:val="0"/>
+              </w:rPr>
+              <w:t>fileName: String</w:t>
+            </w:r>
+            <w:r>
+              <w:rPr>
+                <w:b w:val="0"/>
+                <w:bCs w:val="0"/>
+              </w:rPr>
+              <w:t>)</w:t>
+            </w:r>
+          </w:p>
+        </w:tc>
+      </w:tr>
+      <w:tr>
+        <w:trPr>
+          <w:cnfStyle w:val="000000100000" w:firstRow="0" w:lastRow="0" w:firstColumn="0" w:lastColumn="0" w:oddVBand="0" w:evenVBand="0" w:oddHBand="1" w:evenHBand="0" w:firstRowFirstColumn="0" w:firstRowLastColumn="0" w:lastRowFirstColumn="0" w:lastRowLastColumn="0"/>
+        </w:trPr>
+        <w:tc>
+          <w:tcPr>
+            <w:cnfStyle w:val="001000000000" w:firstRow="0" w:lastRow="0" w:firstColumn="1" w:lastColumn="0" w:oddVBand="0" w:evenVBand="0" w:oddHBand="0" w:evenHBand="0" w:firstRowFirstColumn="0" w:firstRowLastColumn="0" w:lastRowFirstColumn="0" w:lastRowLastColumn="0"/>
+            <w:tcW w:w="4531" w:type="dxa"/>
+            <w:tcBorders>
+              <w:left w:val="nil"/>
+              <w:right w:val="nil"/>
+            </w:tcBorders>
+            <w:hideMark/>
+          </w:tcPr>
+          <w:p>
+            <w:r>
+              <w:t>Riferimenti</w:t>
+            </w:r>
+          </w:p>
+        </w:tc>
+        <w:tc>
+          <w:tcPr>
+            <w:tcW w:w="4531" w:type="dxa"/>
+            <w:tcBorders>
+              <w:left w:val="nil"/>
+              <w:right w:val="nil"/>
+            </w:tcBorders>
+            <w:hideMark/>
+          </w:tcPr>
+          <w:p>
+            <w:pPr>
+              <w:cnfStyle w:val="000000100000" w:firstRow="0" w:lastRow="0" w:firstColumn="0" w:lastColumn="0" w:oddVBand="0" w:evenVBand="0" w:oddHBand="1" w:evenHBand="0" w:firstRowFirstColumn="0" w:firstRowLastColumn="0" w:lastRowFirstColumn="0" w:lastRowLastColumn="0"/>
+            </w:pPr>
+            <w:r>
+              <w:t>UC</w:t>
+            </w:r>
+            <w:r>
+              <w:t>10</w:t>
+            </w:r>
+            <w:r>
+              <w:t xml:space="preserve">: </w:t>
+            </w:r>
+            <w:r>
+              <w:t>Correggi simulazione cartacea</w:t>
+            </w:r>
+          </w:p>
+        </w:tc>
+      </w:tr>
+      <w:tr>
+        <w:tc>
+          <w:tcPr>
+            <w:cnfStyle w:val="001000000000" w:firstRow="0" w:lastRow="0" w:firstColumn="1" w:lastColumn="0" w:oddVBand="0" w:evenVBand="0" w:oddHBand="0" w:evenHBand="0" w:firstRowFirstColumn="0" w:firstRowLastColumn="0" w:lastRowFirstColumn="0" w:lastRowLastColumn="0"/>
+            <w:tcW w:w="4531" w:type="dxa"/>
+            <w:tcBorders>
+              <w:top w:val="nil"/>
+              <w:left w:val="nil"/>
+              <w:bottom w:val="nil"/>
+              <w:right w:val="nil"/>
+            </w:tcBorders>
+            <w:hideMark/>
+          </w:tcPr>
+          <w:p>
+            <w:r>
+              <w:t>Pre-condizioni</w:t>
+            </w:r>
+          </w:p>
+        </w:tc>
+        <w:tc>
+          <w:tcPr>
+            <w:tcW w:w="4531" w:type="dxa"/>
+            <w:tcBorders>
+              <w:top w:val="nil"/>
+              <w:left w:val="nil"/>
+              <w:bottom w:val="nil"/>
+              <w:right w:val="nil"/>
+            </w:tcBorders>
+            <w:hideMark/>
+          </w:tcPr>
+          <w:p>
+            <w:pPr>
+              <w:jc w:val="both"/>
+              <w:cnfStyle w:val="000000000000" w:firstRow="0" w:lastRow="0" w:firstColumn="0" w:lastColumn="0" w:oddVBand="0" w:evenVBand="0" w:oddHBand="0" w:evenHBand="0" w:firstRowFirstColumn="0" w:firstRowLastColumn="0" w:lastRowFirstColumn="0" w:lastRowLastColumn="0"/>
+            </w:pPr>
+            <w:r>
+              <w:t>-</w:t>
+            </w:r>
+          </w:p>
+        </w:tc>
+      </w:tr>
+      <w:tr>
+        <w:trPr>
+          <w:cnfStyle w:val="000000100000" w:firstRow="0" w:lastRow="0" w:firstColumn="0" w:lastColumn="0" w:oddVBand="0" w:evenVBand="0" w:oddHBand="1" w:evenHBand="0" w:firstRowFirstColumn="0" w:firstRowLastColumn="0" w:lastRowFirstColumn="0" w:lastRowLastColumn="0"/>
+        </w:trPr>
+        <w:tc>
+          <w:tcPr>
+            <w:cnfStyle w:val="001000000000" w:firstRow="0" w:lastRow="0" w:firstColumn="1" w:lastColumn="0" w:oddVBand="0" w:evenVBand="0" w:oddHBand="0" w:evenHBand="0" w:firstRowFirstColumn="0" w:firstRowLastColumn="0" w:lastRowFirstColumn="0" w:lastRowLastColumn="0"/>
+            <w:tcW w:w="4531" w:type="dxa"/>
+            <w:tcBorders>
+              <w:left w:val="nil"/>
+              <w:right w:val="nil"/>
+            </w:tcBorders>
+            <w:hideMark/>
+          </w:tcPr>
+          <w:p>
+            <w:r>
+              <w:t>Post-condizioni</w:t>
+            </w:r>
+          </w:p>
+        </w:tc>
+        <w:tc>
+          <w:tcPr>
+            <w:tcW w:w="4531" w:type="dxa"/>
+            <w:tcBorders>
+              <w:left w:val="nil"/>
+              <w:right w:val="nil"/>
+            </w:tcBorders>
+            <w:hideMark/>
+          </w:tcPr>
+          <w:p>
+            <w:pPr>
+              <w:pStyle w:val="Paragrafoelenco"/>
+              <w:numPr>
+                <w:ilvl w:val="0"/>
+                <w:numId w:val="28"/>
+              </w:numPr>
+              <w:cnfStyle w:val="000000100000" w:firstRow="0" w:lastRow="0" w:firstColumn="0" w:lastColumn="0" w:oddVBand="0" w:evenVBand="0" w:oddHBand="1" w:evenHBand="0" w:firstRowFirstColumn="0" w:firstRowLastColumn="0" w:lastRowFirstColumn="0" w:lastRowLastColumn="0"/>
+            </w:pPr>
+            <w:r>
+              <w:t xml:space="preserve">È stato recuperato il file </w:t>
+            </w:r>
+            <w:r>
+              <w:rPr>
+                <w:i/>
+                <w:iCs/>
+              </w:rPr>
+              <w:t>fileName</w:t>
+            </w:r>
+          </w:p>
+          <w:p>
+            <w:pPr>
+              <w:pStyle w:val="Paragrafoelenco"/>
+              <w:numPr>
+                <w:ilvl w:val="0"/>
+                <w:numId w:val="28"/>
+              </w:numPr>
+              <w:cnfStyle w:val="000000100000" w:firstRow="0" w:lastRow="0" w:firstColumn="0" w:lastColumn="0" w:oddVBand="0" w:evenVBand="0" w:oddHBand="1" w:evenHBand="0" w:firstRowFirstColumn="0" w:firstRowLastColumn="0" w:lastRowFirstColumn="0" w:lastRowLastColumn="0"/>
+            </w:pPr>
+            <w:r>
+              <w:t xml:space="preserve">Dal file </w:t>
+            </w:r>
+            <w:r>
+              <w:rPr>
+                <w:i/>
+                <w:iCs/>
+              </w:rPr>
+              <w:t>fileName</w:t>
+            </w:r>
+            <w:r>
+              <w:t xml:space="preserve"> sono state estratte le informazioni relative al </w:t>
+            </w:r>
+            <w:r>
+              <w:t>T</w:t>
+            </w:r>
+            <w:r>
+              <w:t>est</w:t>
+            </w:r>
+            <w:r>
+              <w:t xml:space="preserve"> effettuato</w:t>
+            </w:r>
+            <w:r>
+              <w:t xml:space="preserve"> (con informazioni si intendono i QuesitiReali, le Risposte date)</w:t>
+            </w:r>
+          </w:p>
+          <w:p>
+            <w:pPr>
+              <w:pStyle w:val="Paragrafoelenco"/>
+              <w:numPr>
+                <w:ilvl w:val="0"/>
+                <w:numId w:val="28"/>
+              </w:numPr>
+              <w:cnfStyle w:val="000000100000" w:firstRow="0" w:lastRow="0" w:firstColumn="0" w:lastColumn="0" w:oddVBand="0" w:evenVBand="0" w:oddHBand="1" w:evenHBand="0" w:firstRowFirstColumn="0" w:firstRowLastColumn="0" w:lastRowFirstColumn="0" w:lastRowLastColumn="0"/>
+            </w:pPr>
+            <w:r>
+              <w:t xml:space="preserve">È stata recuperata l’istanza </w:t>
+            </w:r>
+            <w:r>
+              <w:rPr>
+                <w:i/>
+                <w:iCs/>
+              </w:rPr>
+              <w:t>t</w:t>
+            </w:r>
+            <w:r>
+              <w:t xml:space="preserve"> di </w:t>
+            </w:r>
+            <w:r>
+              <w:t>T</w:t>
+            </w:r>
+            <w:r>
+              <w:t>est associata al</w:t>
+            </w:r>
+            <w:r>
+              <w:t>l’istanza</w:t>
+            </w:r>
+            <w:r>
+              <w:t xml:space="preserve"> </w:t>
+            </w:r>
+            <w:r>
+              <w:rPr>
+                <w:i/>
+                <w:iCs/>
+              </w:rPr>
+              <w:t>te</w:t>
+            </w:r>
+            <w:r>
+              <w:t xml:space="preserve"> </w:t>
+            </w:r>
+            <w:r>
+              <w:t xml:space="preserve">di </w:t>
+            </w:r>
+            <w:r>
+              <w:t xml:space="preserve">Template </w:t>
+            </w:r>
+            <w:r>
+              <w:t xml:space="preserve">tramite l’associazione “è la struttura di”, a sua volta </w:t>
+            </w:r>
+            <w:r>
+              <w:t xml:space="preserve">associato </w:t>
+            </w:r>
+            <w:r>
+              <w:t xml:space="preserve">all’istanza </w:t>
+            </w:r>
+            <w:r>
+              <w:rPr>
+                <w:i/>
+                <w:iCs/>
+              </w:rPr>
+              <w:t>ts</w:t>
+            </w:r>
+            <w:r>
+              <w:t xml:space="preserve"> </w:t>
+            </w:r>
+            <w:r>
+              <w:t xml:space="preserve">di </w:t>
+            </w:r>
+            <w:r>
+              <w:t>TutorSimulazione</w:t>
+            </w:r>
+            <w:r>
+              <w:t xml:space="preserve"> </w:t>
+            </w:r>
+            <w:r>
+              <w:t xml:space="preserve">che ha scritto il </w:t>
+            </w:r>
+            <w:r>
+              <w:t>t</w:t>
+            </w:r>
+            <w:r>
+              <w:t>est</w:t>
+            </w:r>
+            <w:r>
+              <w:t xml:space="preserve"> tramite l’associazione “</w:t>
+            </w:r>
+            <w:r>
+              <w:t>scrive test basati su</w:t>
+            </w:r>
+            <w:r>
+              <w:t>”</w:t>
+            </w:r>
+            <w:r>
+              <w:t>.</w:t>
+            </w:r>
+          </w:p>
+          <w:p>
+            <w:pPr>
+              <w:pStyle w:val="Paragrafoelenco"/>
+              <w:numPr>
+                <w:ilvl w:val="0"/>
+                <w:numId w:val="28"/>
+              </w:numPr>
+              <w:cnfStyle w:val="000000100000" w:firstRow="0" w:lastRow="0" w:firstColumn="0" w:lastColumn="0" w:oddVBand="0" w:evenVBand="0" w:oddHBand="1" w:evenHBand="0" w:firstRowFirstColumn="0" w:firstRowLastColumn="0" w:lastRowFirstColumn="0" w:lastRowLastColumn="0"/>
+            </w:pPr>
+            <w:r>
+              <w:t xml:space="preserve">È stata </w:t>
+            </w:r>
+            <w:r>
+              <w:t xml:space="preserve">clonata </w:t>
+            </w:r>
+            <w:r>
+              <w:t xml:space="preserve">l’istanza </w:t>
+            </w:r>
+            <w:r>
+              <w:rPr>
+                <w:i/>
+                <w:iCs/>
+              </w:rPr>
+              <w:t>t</w:t>
+            </w:r>
+            <w:r>
+              <w:t xml:space="preserve"> di </w:t>
+            </w:r>
+            <w:r>
+              <w:t>T</w:t>
+            </w:r>
+            <w:r>
+              <w:t>est</w:t>
+            </w:r>
+            <w:r>
+              <w:t xml:space="preserve"> (ottenendo l’istanza </w:t>
+            </w:r>
+            <w:r>
+              <w:rPr>
+                <w:i/>
+                <w:iCs/>
+              </w:rPr>
+              <w:t>tc</w:t>
+            </w:r>
+            <w:r>
+              <w:t>)</w:t>
+            </w:r>
+            <w:r>
+              <w:t xml:space="preserve"> ed è stata inizializzata alle informazioni ricavate al punto </w:t>
+            </w:r>
+            <w:r>
+              <w:t>2</w:t>
+            </w:r>
+            <w:r>
+              <w:t>.</w:t>
+            </w:r>
+          </w:p>
+          <w:p>
+            <w:pPr>
+              <w:pStyle w:val="Paragrafoelenco"/>
+              <w:numPr>
+                <w:ilvl w:val="0"/>
+                <w:numId w:val="28"/>
+              </w:numPr>
+              <w:cnfStyle w:val="000000100000" w:firstRow="0" w:lastRow="0" w:firstColumn="0" w:lastColumn="0" w:oddVBand="0" w:evenVBand="0" w:oddHBand="1" w:evenHBand="0" w:firstRowFirstColumn="0" w:firstRowLastColumn="0" w:lastRowFirstColumn="0" w:lastRowLastColumn="0"/>
+            </w:pPr>
+            <w:r>
+              <w:t xml:space="preserve">Il Sistema ha restituito </w:t>
+            </w:r>
+            <w:r>
+              <w:rPr>
+                <w:i/>
+                <w:iCs/>
+              </w:rPr>
+              <w:t>tc</w:t>
+            </w:r>
+            <w:r>
+              <w:t>.</w:t>
+            </w:r>
+          </w:p>
+        </w:tc>
+      </w:tr>
+    </w:tbl>
+    <w:p>
+      <w:pPr>
+        <w:pStyle w:val="Titolo3"/>
+        <w:numPr>
+          <w:ilvl w:val="0"/>
+          <w:numId w:val="0"/>
+        </w:numPr>
+        <w:ind w:left="720" w:hanging="720"/>
+        <w:rPr>
+          <w:sz w:val="32"/>
+          <w:szCs w:val="32"/>
+        </w:rPr>
+      </w:pPr>
+      <w:r>
+        <w:rPr>
+          <w:sz w:val="32"/>
+          <w:szCs w:val="32"/>
+        </w:rPr>
+        <w:t>CO2</w:t>
+      </w:r>
+    </w:p>
+    <w:tbl>
+      <w:tblPr>
+        <w:tblStyle w:val="Tabellasemplice-2"/>
+        <w:tblW w:w="0" w:type="auto"/>
+        <w:tblLook w:val="04A0" w:firstRow="1" w:lastRow="0" w:firstColumn="1" w:lastColumn="0" w:noHBand="0" w:noVBand="1"/>
+      </w:tblPr>
+      <w:tblGrid>
+        <w:gridCol w:w="4531"/>
+        <w:gridCol w:w="4531"/>
+      </w:tblGrid>
+      <w:tr>
+        <w:trPr>
+          <w:cnfStyle w:val="100000000000" w:firstRow="1" w:lastRow="0" w:firstColumn="0" w:lastColumn="0" w:oddVBand="0" w:evenVBand="0" w:oddHBand="0" w:evenHBand="0" w:firstRowFirstColumn="0" w:firstRowLastColumn="0" w:lastRowFirstColumn="0" w:lastRowLastColumn="0"/>
+        </w:trPr>
+        <w:tc>
+          <w:tcPr>
+            <w:cnfStyle w:val="001000000000" w:firstRow="0" w:lastRow="0" w:firstColumn="1" w:lastColumn="0" w:oddVBand="0" w:evenVBand="0" w:oddHBand="0" w:evenHBand="0" w:firstRowFirstColumn="0" w:firstRowLastColumn="0" w:lastRowFirstColumn="0" w:lastRowLastColumn="0"/>
+            <w:tcW w:w="4531" w:type="dxa"/>
+            <w:tcBorders>
+              <w:top w:val="single" w:sz="4" w:space="0" w:color="4CA4FB" w:themeColor="text1" w:themeTint="80"/>
+              <w:left w:val="nil"/>
+              <w:right w:val="nil"/>
+            </w:tcBorders>
+            <w:hideMark/>
+          </w:tcPr>
+          <w:p>
+            <w:r>
+              <w:t>Operazione</w:t>
+            </w:r>
+          </w:p>
+        </w:tc>
+        <w:tc>
+          <w:tcPr>
+            <w:tcW w:w="4531" w:type="dxa"/>
+            <w:tcBorders>
+              <w:top w:val="single" w:sz="4" w:space="0" w:color="4CA4FB" w:themeColor="text1" w:themeTint="80"/>
+              <w:left w:val="nil"/>
+              <w:right w:val="nil"/>
+            </w:tcBorders>
+            <w:hideMark/>
+          </w:tcPr>
+          <w:p>
+            <w:pPr>
+              <w:cnfStyle w:val="100000000000" w:firstRow="1" w:lastRow="0" w:firstColumn="0" w:lastColumn="0" w:oddVBand="0" w:evenVBand="0" w:oddHBand="0" w:evenHBand="0" w:firstRowFirstColumn="0" w:firstRowLastColumn="0" w:lastRowFirstColumn="0" w:lastRowLastColumn="0"/>
+              <w:rPr>
+                <w:b w:val="0"/>
+                <w:bCs w:val="0"/>
+                <w:lang w:val="en-US"/>
+              </w:rPr>
+            </w:pPr>
+            <w:r>
+              <w:rPr>
+                <w:b w:val="0"/>
+                <w:bCs w:val="0"/>
+                <w:lang w:val="en-US"/>
+              </w:rPr>
+              <w:t>confermaCorrezione</w:t>
+            </w:r>
+            <w:r>
+              <w:rPr>
+                <w:b w:val="0"/>
+                <w:bCs w:val="0"/>
+                <w:lang w:val="en-US"/>
+              </w:rPr>
+              <w:t>(</w:t>
+            </w:r>
+            <w:r>
+              <w:rPr>
+                <w:b w:val="0"/>
+                <w:bCs w:val="0"/>
+                <w:lang w:val="en-US"/>
+              </w:rPr>
+              <w:t>test: Test, cf: String</w:t>
+            </w:r>
+            <w:r>
+              <w:rPr>
+                <w:b w:val="0"/>
+                <w:bCs w:val="0"/>
+                <w:lang w:val="en-US"/>
+              </w:rPr>
+              <w:t>)</w:t>
+            </w:r>
+          </w:p>
+        </w:tc>
+      </w:tr>
+      <w:tr>
+        <w:trPr>
+          <w:cnfStyle w:val="000000100000" w:firstRow="0" w:lastRow="0" w:firstColumn="0" w:lastColumn="0" w:oddVBand="0" w:evenVBand="0" w:oddHBand="1" w:evenHBand="0" w:firstRowFirstColumn="0" w:firstRowLastColumn="0" w:lastRowFirstColumn="0" w:lastRowLastColumn="0"/>
+        </w:trPr>
+        <w:tc>
+          <w:tcPr>
+            <w:cnfStyle w:val="001000000000" w:firstRow="0" w:lastRow="0" w:firstColumn="1" w:lastColumn="0" w:oddVBand="0" w:evenVBand="0" w:oddHBand="0" w:evenHBand="0" w:firstRowFirstColumn="0" w:firstRowLastColumn="0" w:lastRowFirstColumn="0" w:lastRowLastColumn="0"/>
+            <w:tcW w:w="4531" w:type="dxa"/>
+            <w:tcBorders>
+              <w:left w:val="nil"/>
+              <w:right w:val="nil"/>
+            </w:tcBorders>
+            <w:hideMark/>
+          </w:tcPr>
+          <w:p>
+            <w:r>
+              <w:t>Riferimenti</w:t>
+            </w:r>
+          </w:p>
+        </w:tc>
+        <w:tc>
+          <w:tcPr>
+            <w:tcW w:w="4531" w:type="dxa"/>
+            <w:tcBorders>
+              <w:left w:val="nil"/>
+              <w:right w:val="nil"/>
+            </w:tcBorders>
+            <w:hideMark/>
+          </w:tcPr>
+          <w:p>
+            <w:pPr>
+              <w:cnfStyle w:val="000000100000" w:firstRow="0" w:lastRow="0" w:firstColumn="0" w:lastColumn="0" w:oddVBand="0" w:evenVBand="0" w:oddHBand="1" w:evenHBand="0" w:firstRowFirstColumn="0" w:firstRowLastColumn="0" w:lastRowFirstColumn="0" w:lastRowLastColumn="0"/>
+            </w:pPr>
+            <w:r>
+              <w:t>UC10: Correggi simulazione cartacea</w:t>
+            </w:r>
+          </w:p>
+        </w:tc>
+      </w:tr>
+      <w:tr>
+        <w:tc>
+          <w:tcPr>
+            <w:cnfStyle w:val="001000000000" w:firstRow="0" w:lastRow="0" w:firstColumn="1" w:lastColumn="0" w:oddVBand="0" w:evenVBand="0" w:oddHBand="0" w:evenHBand="0" w:firstRowFirstColumn="0" w:firstRowLastColumn="0" w:lastRowFirstColumn="0" w:lastRowLastColumn="0"/>
+            <w:tcW w:w="4531" w:type="dxa"/>
+            <w:tcBorders>
+              <w:top w:val="nil"/>
+              <w:left w:val="nil"/>
+              <w:bottom w:val="nil"/>
+              <w:right w:val="nil"/>
+            </w:tcBorders>
+            <w:hideMark/>
+          </w:tcPr>
+          <w:p>
+            <w:r>
+              <w:lastRenderedPageBreak/>
+              <w:t>Pre-condizioni</w:t>
+            </w:r>
+          </w:p>
+        </w:tc>
+        <w:tc>
+          <w:tcPr>
+            <w:tcW w:w="4531" w:type="dxa"/>
+            <w:tcBorders>
+              <w:top w:val="nil"/>
+              <w:left w:val="nil"/>
+              <w:bottom w:val="nil"/>
+              <w:right w:val="nil"/>
+            </w:tcBorders>
+            <w:hideMark/>
+          </w:tcPr>
+          <w:p>
+            <w:pPr>
+              <w:cnfStyle w:val="000000000000" w:firstRow="0" w:lastRow="0" w:firstColumn="0" w:lastColumn="0" w:oddVBand="0" w:evenVBand="0" w:oddHBand="0" w:evenHBand="0" w:firstRowFirstColumn="0" w:firstRowLastColumn="0" w:lastRowFirstColumn="0" w:lastRowLastColumn="0"/>
+            </w:pPr>
+            <w:r>
+              <w:t xml:space="preserve">È in corso la correzione di un Test cartaceo. Lo Studente ha già associato un template </w:t>
+            </w:r>
+            <w:r>
+              <w:rPr>
+                <w:i/>
+                <w:iCs/>
+              </w:rPr>
+              <w:t>tec</w:t>
+            </w:r>
+            <w:r>
+              <w:t xml:space="preserve"> a cui è associato un test </w:t>
+            </w:r>
+            <w:r>
+              <w:rPr>
+                <w:i/>
+                <w:iCs/>
+              </w:rPr>
+              <w:t>tc</w:t>
+            </w:r>
+            <w:r>
+              <w:t>.</w:t>
+            </w:r>
+          </w:p>
+        </w:tc>
+      </w:tr>
+      <w:tr>
+        <w:trPr>
+          <w:cnfStyle w:val="000000100000" w:firstRow="0" w:lastRow="0" w:firstColumn="0" w:lastColumn="0" w:oddVBand="0" w:evenVBand="0" w:oddHBand="1" w:evenHBand="0" w:firstRowFirstColumn="0" w:firstRowLastColumn="0" w:lastRowFirstColumn="0" w:lastRowLastColumn="0"/>
+        </w:trPr>
+        <w:tc>
+          <w:tcPr>
+            <w:cnfStyle w:val="001000000000" w:firstRow="0" w:lastRow="0" w:firstColumn="1" w:lastColumn="0" w:oddVBand="0" w:evenVBand="0" w:oddHBand="0" w:evenHBand="0" w:firstRowFirstColumn="0" w:firstRowLastColumn="0" w:lastRowFirstColumn="0" w:lastRowLastColumn="0"/>
+            <w:tcW w:w="4531" w:type="dxa"/>
+            <w:tcBorders>
+              <w:left w:val="nil"/>
+              <w:right w:val="nil"/>
+            </w:tcBorders>
+            <w:hideMark/>
+          </w:tcPr>
+          <w:p>
+            <w:r>
+              <w:t>Post-condizioni</w:t>
+            </w:r>
+          </w:p>
+        </w:tc>
+        <w:tc>
+          <w:tcPr>
+            <w:tcW w:w="4531" w:type="dxa"/>
+            <w:tcBorders>
+              <w:left w:val="nil"/>
+              <w:right w:val="nil"/>
+            </w:tcBorders>
+            <w:hideMark/>
+          </w:tcPr>
+          <w:p>
+            <w:pPr>
+              <w:pStyle w:val="Paragrafoelenco"/>
+              <w:numPr>
+                <w:ilvl w:val="0"/>
+                <w:numId w:val="29"/>
+              </w:numPr>
+              <w:cnfStyle w:val="000000100000" w:firstRow="0" w:lastRow="0" w:firstColumn="0" w:lastColumn="0" w:oddVBand="0" w:evenVBand="0" w:oddHBand="1" w:evenHBand="0" w:firstRowFirstColumn="0" w:firstRowLastColumn="0" w:lastRowFirstColumn="0" w:lastRowLastColumn="0"/>
+            </w:pPr>
+            <w:r>
+              <w:t>Il TutorSimulazione ha controllato che i parametri del</w:t>
+            </w:r>
+            <w:r>
+              <w:t xml:space="preserve">l’istanza </w:t>
+            </w:r>
+            <w:r>
+              <w:rPr>
+                <w:i/>
+                <w:iCs/>
+              </w:rPr>
+              <w:t>test</w:t>
+            </w:r>
+            <w:r>
+              <w:t xml:space="preserve"> di </w:t>
+            </w:r>
+            <w:r>
+              <w:t xml:space="preserve">Test che sono stati ricavati dalla correzione automatizzata sono corretti (in caso contrario li ha corretti manualmente) e ha restituito l’istanza </w:t>
+            </w:r>
+            <w:r>
+              <w:rPr>
+                <w:i/>
+                <w:iCs/>
+              </w:rPr>
+              <w:t>test</w:t>
+            </w:r>
+            <w:r>
+              <w:t xml:space="preserve"> di </w:t>
+            </w:r>
+            <w:r>
+              <w:t xml:space="preserve">Test </w:t>
+            </w:r>
+            <w:r>
+              <w:t>al Sistema</w:t>
+            </w:r>
+            <w:r>
+              <w:t>.</w:t>
+            </w:r>
+          </w:p>
+          <w:p>
+            <w:pPr>
+              <w:pStyle w:val="Paragrafoelenco"/>
+              <w:numPr>
+                <w:ilvl w:val="0"/>
+                <w:numId w:val="29"/>
+              </w:numPr>
+              <w:cnfStyle w:val="000000100000" w:firstRow="0" w:lastRow="0" w:firstColumn="0" w:lastColumn="0" w:oddVBand="0" w:evenVBand="0" w:oddHBand="1" w:evenHBand="0" w:firstRowFirstColumn="0" w:firstRowLastColumn="0" w:lastRowFirstColumn="0" w:lastRowLastColumn="0"/>
+            </w:pPr>
+            <w:r>
+              <w:t xml:space="preserve">Il Sistema ha recuperato lo Studente </w:t>
+            </w:r>
+            <w:r>
+              <w:rPr>
+                <w:i/>
+                <w:iCs/>
+              </w:rPr>
+              <w:t>s</w:t>
+            </w:r>
+            <w:r>
+              <w:t xml:space="preserve"> avente </w:t>
+            </w:r>
+            <w:r>
+              <w:rPr>
+                <w:i/>
+                <w:iCs/>
+              </w:rPr>
+              <w:t>s</w:t>
+            </w:r>
+            <w:r>
+              <w:t>.cf uguale a cf.</w:t>
+            </w:r>
+          </w:p>
+          <w:p>
+            <w:pPr>
+              <w:pStyle w:val="Paragrafoelenco"/>
+              <w:numPr>
+                <w:ilvl w:val="0"/>
+                <w:numId w:val="29"/>
+              </w:numPr>
+              <w:cnfStyle w:val="000000100000" w:firstRow="0" w:lastRow="0" w:firstColumn="0" w:lastColumn="0" w:oddVBand="0" w:evenVBand="0" w:oddHBand="1" w:evenHBand="0" w:firstRowFirstColumn="0" w:firstRowLastColumn="0" w:lastRowFirstColumn="0" w:lastRowLastColumn="0"/>
+            </w:pPr>
+            <w:r>
+              <w:rPr>
+                <w:i/>
+                <w:iCs/>
+              </w:rPr>
+              <w:t>tc</w:t>
+            </w:r>
+            <w:r>
+              <w:t xml:space="preserve"> è stata </w:t>
+            </w:r>
+            <w:r>
+              <w:t>aggiornata</w:t>
+            </w:r>
+            <w:r>
+              <w:t xml:space="preserve"> ai parametri di </w:t>
+            </w:r>
+            <w:r>
+              <w:rPr>
+                <w:i/>
+                <w:iCs/>
+              </w:rPr>
+              <w:t>test</w:t>
+            </w:r>
+            <w:r>
+              <w:rPr>
+                <w:i/>
+                <w:iCs/>
+              </w:rPr>
+              <w:t xml:space="preserve"> </w:t>
+            </w:r>
+            <w:r>
+              <w:t xml:space="preserve">(con parametri si intendono le </w:t>
+            </w:r>
+            <w:r>
+              <w:t>R</w:t>
+            </w:r>
+            <w:r>
+              <w:t>isposte date e il punteggio totale)</w:t>
+            </w:r>
+            <w:r>
+              <w:t>.</w:t>
+            </w:r>
+          </w:p>
+          <w:p>
+            <w:pPr>
+              <w:pStyle w:val="Paragrafoelenco"/>
+              <w:numPr>
+                <w:ilvl w:val="0"/>
+                <w:numId w:val="29"/>
+              </w:numPr>
+              <w:cnfStyle w:val="000000100000" w:firstRow="0" w:lastRow="0" w:firstColumn="0" w:lastColumn="0" w:oddVBand="0" w:evenVBand="0" w:oddHBand="1" w:evenHBand="0" w:firstRowFirstColumn="0" w:firstRowLastColumn="0" w:lastRowFirstColumn="0" w:lastRowLastColumn="0"/>
+            </w:pPr>
+            <w:r>
+              <w:t xml:space="preserve">È stata cercata l’istanza </w:t>
+            </w:r>
+            <w:r>
+              <w:rPr>
+                <w:i/>
+                <w:iCs/>
+              </w:rPr>
+              <w:t>tec</w:t>
+            </w:r>
+            <w:r>
+              <w:t xml:space="preserve"> associata allo Studente </w:t>
+            </w:r>
+            <w:r>
+              <w:rPr>
+                <w:i/>
+                <w:iCs/>
+              </w:rPr>
+              <w:t>s</w:t>
+            </w:r>
+            <w:r>
+              <w:t xml:space="preserve"> </w:t>
+            </w:r>
+            <w:r>
+              <w:t xml:space="preserve">tramite l’associazione “svolge test basati su”, </w:t>
+            </w:r>
+            <w:r>
+              <w:t xml:space="preserve">avente </w:t>
+            </w:r>
+            <w:r>
+              <w:rPr>
+                <w:i/>
+                <w:iCs/>
+              </w:rPr>
+              <w:t>tec</w:t>
+            </w:r>
+            <w:r>
+              <w:t xml:space="preserve">.id uguale a </w:t>
+            </w:r>
+            <w:r>
+              <w:rPr>
+                <w:i/>
+                <w:iCs/>
+              </w:rPr>
+              <w:t>te</w:t>
+            </w:r>
+            <w:r>
+              <w:t xml:space="preserve">.id. Qualora </w:t>
+            </w:r>
+            <w:r>
+              <w:rPr>
+                <w:i/>
+                <w:iCs/>
+              </w:rPr>
+              <w:t>tec</w:t>
+            </w:r>
+            <w:r>
+              <w:t xml:space="preserve"> non fosse stata trovata, </w:t>
+            </w:r>
+            <w:r>
+              <w:rPr>
+                <w:i/>
+                <w:iCs/>
+              </w:rPr>
+              <w:t>tec</w:t>
+            </w:r>
+            <w:r>
+              <w:t xml:space="preserve"> è stata ricavata dalla clonazione di </w:t>
+            </w:r>
+            <w:r>
+              <w:rPr>
+                <w:i/>
+                <w:iCs/>
+              </w:rPr>
+              <w:t>t</w:t>
+            </w:r>
+            <w:r>
+              <w:rPr>
+                <w:i/>
+                <w:iCs/>
+              </w:rPr>
+              <w:t xml:space="preserve">e. </w:t>
+            </w:r>
+          </w:p>
+          <w:p>
+            <w:pPr>
+              <w:pStyle w:val="Paragrafoelenco"/>
+              <w:numPr>
+                <w:ilvl w:val="0"/>
+                <w:numId w:val="29"/>
+              </w:numPr>
+              <w:cnfStyle w:val="000000100000" w:firstRow="0" w:lastRow="0" w:firstColumn="0" w:lastColumn="0" w:oddVBand="0" w:evenVBand="0" w:oddHBand="1" w:evenHBand="0" w:firstRowFirstColumn="0" w:firstRowLastColumn="0" w:lastRowFirstColumn="0" w:lastRowLastColumn="0"/>
+            </w:pPr>
+            <w:r>
+              <w:t xml:space="preserve">L’istanza </w:t>
+            </w:r>
+            <w:r>
+              <w:rPr>
+                <w:i/>
+                <w:iCs/>
+              </w:rPr>
+              <w:t>tc</w:t>
+            </w:r>
+            <w:r>
+              <w:t xml:space="preserve"> di Test è stata associata all’istanza </w:t>
+            </w:r>
+            <w:r>
+              <w:rPr>
+                <w:i/>
+                <w:iCs/>
+              </w:rPr>
+              <w:t>tec</w:t>
+            </w:r>
+            <w:r>
+              <w:t xml:space="preserve"> di Template.</w:t>
+            </w:r>
+          </w:p>
+          <w:p>
+            <w:pPr>
+              <w:pStyle w:val="Paragrafoelenco"/>
+              <w:numPr>
+                <w:ilvl w:val="0"/>
+                <w:numId w:val="29"/>
+              </w:numPr>
+              <w:cnfStyle w:val="000000100000" w:firstRow="0" w:lastRow="0" w:firstColumn="0" w:lastColumn="0" w:oddVBand="0" w:evenVBand="0" w:oddHBand="1" w:evenHBand="0" w:firstRowFirstColumn="0" w:firstRowLastColumn="0" w:lastRowFirstColumn="0" w:lastRowLastColumn="0"/>
+            </w:pPr>
+            <w:r>
+              <w:t>Il Sistema restituisce al TutorSimulazione il Test</w:t>
+            </w:r>
+            <w:r>
+              <w:t xml:space="preserve"> </w:t>
+            </w:r>
+            <w:r>
+              <w:rPr>
+                <w:i/>
+                <w:iCs/>
+              </w:rPr>
+              <w:t>tc</w:t>
+            </w:r>
+            <w:r>
+              <w:t>, contenente anche l’esito e le correzioni sulle risposte date.</w:t>
+            </w:r>
+          </w:p>
+        </w:tc>
+      </w:tr>
+    </w:tbl>
+    <w:p/>
+    <w:p>
+      <w:pPr>
+        <w:pStyle w:val="Titolo2"/>
+      </w:pPr>
+      <w:r>
+        <w:t xml:space="preserve">Progettazione Orientata agli Oggetti </w:t>
+      </w:r>
+      <w:r>
+        <w:t>UC10</w:t>
+      </w:r>
+    </w:p>
+    <w:p>
+      <w:r>
+        <w:t>Aggiornate le classi concettuali nel contesto della OOA, si passa alla OOD, realizzando il Modello di Progetto ed in particolare aggiornando il DCD (visualizzazione statica delle classi software), aggiornamento da effettuare il parallelo alla realizzazione dei diagrammi di interazione (visualizzazione dinamica delle classi software).</w:t>
+      </w:r>
+    </w:p>
+    <w:p>
+      <w:pPr>
+        <w:pStyle w:val="Titolo3"/>
+      </w:pPr>
+      <w:r>
+        <w:t>Diagrammi di interazione</w:t>
+      </w:r>
+    </w:p>
+    <w:p>
+      <w:pPr>
+        <w:rPr>
+          <w:b/>
+          <w:bCs/>
+        </w:rPr>
+      </w:pPr>
+      <w:r>
+        <w:rPr>
+          <w:b/>
+          <w:bCs/>
+        </w:rPr>
+        <w:t xml:space="preserve">1. </w:t>
+      </w:r>
+      <w:r>
+        <w:rPr>
+          <w:b/>
+          <w:bCs/>
+        </w:rPr>
+        <w:t>SD_</w:t>
+      </w:r>
+      <w:r>
+        <w:rPr>
+          <w:b/>
+          <w:bCs/>
+        </w:rPr>
+        <w:t>UC10</w:t>
+      </w:r>
+      <w:r>
+        <w:rPr>
+          <w:b/>
+          <w:bCs/>
+        </w:rPr>
+        <w:t>_visualizzaTemplate</w:t>
+      </w:r>
+    </w:p>
+    <w:p>
+      <w:pPr>
+        <w:ind w:left="360"/>
+        <w:rPr>
+          <w:b/>
+          <w:bCs/>
+        </w:rPr>
+      </w:pPr>
+    </w:p>
+    <w:p>
+      <w:pPr>
+        <w:rPr>
+          <w:b/>
+          <w:bCs/>
+        </w:rPr>
+      </w:pPr>
+      <w:r>
+        <w:rPr>
+          <w:b/>
+          <w:bCs/>
+        </w:rPr>
+        <w:t xml:space="preserve">2. </w:t>
+      </w:r>
+      <w:r>
+        <w:rPr>
+          <w:b/>
+          <w:bCs/>
+        </w:rPr>
+        <w:t>SD_</w:t>
+      </w:r>
+      <w:r>
+        <w:rPr>
+          <w:b/>
+          <w:bCs/>
+        </w:rPr>
+        <w:t>UC10</w:t>
+      </w:r>
+      <w:r>
+        <w:rPr>
+          <w:b/>
+          <w:bCs/>
+        </w:rPr>
+        <w:t>_creaTestCartaceo</w:t>
+      </w:r>
+    </w:p>
+    <w:p>
+      <w:pPr>
+        <w:rPr>
+          <w:b/>
+          <w:bCs/>
+        </w:rPr>
+      </w:pPr>
+    </w:p>
+    <w:p>
+      <w:pPr>
+        <w:rPr>
+          <w:b/>
+          <w:bCs/>
+        </w:rPr>
+      </w:pPr>
+    </w:p>
+    <w:p>
+      <w:pPr>
+        <w:rPr>
+          <w:b/>
+          <w:bCs/>
+        </w:rPr>
+      </w:pPr>
+      <w:r>
+        <w:rPr>
+          <w:b/>
+          <w:bCs/>
+        </w:rPr>
+        <w:t xml:space="preserve">3. </w:t>
+      </w:r>
+      <w:r>
+        <w:rPr>
+          <w:b/>
+          <w:bCs/>
+        </w:rPr>
+        <w:t>SD_</w:t>
+      </w:r>
+      <w:r>
+        <w:rPr>
+          <w:b/>
+          <w:bCs/>
+        </w:rPr>
+        <w:t>UC10</w:t>
+      </w:r>
+      <w:r>
+        <w:rPr>
+          <w:b/>
+          <w:bCs/>
+        </w:rPr>
+        <w:t>_visualizzaQuesiti</w:t>
+      </w:r>
+    </w:p>
+    <w:p>
+      <w:pPr>
+        <w:rPr>
+          <w:b/>
+          <w:bCs/>
+        </w:rPr>
+      </w:pPr>
+    </w:p>
+    <w:p>
+      <w:pPr>
+        <w:rPr>
+          <w:b/>
+          <w:bCs/>
+        </w:rPr>
+      </w:pPr>
+      <w:r>
+        <w:rPr>
+          <w:b/>
+          <w:bCs/>
+        </w:rPr>
+        <w:t xml:space="preserve">4. </w:t>
+      </w:r>
+      <w:r>
+        <w:rPr>
+          <w:b/>
+          <w:bCs/>
+        </w:rPr>
+        <w:t>SD_</w:t>
+      </w:r>
+      <w:r>
+        <w:rPr>
+          <w:b/>
+          <w:bCs/>
+        </w:rPr>
+        <w:t>UC10</w:t>
+      </w:r>
+      <w:r>
+        <w:rPr>
+          <w:b/>
+          <w:bCs/>
+        </w:rPr>
+        <w:t>_inserisciQuesiti</w:t>
+      </w:r>
+    </w:p>
+    <w:p>
+      <w:pPr>
+        <w:ind w:left="360"/>
+        <w:rPr>
+          <w:b/>
+          <w:bCs/>
+        </w:rPr>
+      </w:pPr>
+    </w:p>
+    <w:p>
+      <w:pPr>
+        <w:rPr>
+          <w:b/>
+          <w:bCs/>
+        </w:rPr>
+      </w:pPr>
+    </w:p>
+    <w:p>
+      <w:pPr>
+        <w:rPr>
+          <w:b/>
+          <w:bCs/>
+        </w:rPr>
+      </w:pPr>
+      <w:r>
+        <w:rPr>
+          <w:b/>
+          <w:bCs/>
+        </w:rPr>
+        <w:t xml:space="preserve">5. </w:t>
+      </w:r>
+      <w:r>
+        <w:rPr>
+          <w:b/>
+          <w:bCs/>
+        </w:rPr>
+        <w:t>SD_</w:t>
+      </w:r>
+      <w:r>
+        <w:rPr>
+          <w:b/>
+          <w:bCs/>
+        </w:rPr>
+        <w:t>UC10</w:t>
+      </w:r>
+      <w:r>
+        <w:rPr>
+          <w:b/>
+          <w:bCs/>
+        </w:rPr>
+        <w:t>_stampaTest</w:t>
+      </w:r>
+    </w:p>
+    <w:p>
+      <w:pPr>
+        <w:pStyle w:val="Paragrafoelenco"/>
+        <w:rPr>
+          <w:b/>
+          <w:bCs/>
+        </w:rPr>
+      </w:pPr>
+    </w:p>
+    <w:p>
+      <w:pPr>
+        <w:pStyle w:val="Paragrafoelenco"/>
+        <w:rPr>
+          <w:b/>
+          <w:bCs/>
+        </w:rPr>
+      </w:pPr>
+    </w:p>
+    <w:p>
+      <w:pPr>
+        <w:pStyle w:val="Paragrafoelenco"/>
+        <w:rPr>
+          <w:b/>
+          <w:bCs/>
+        </w:rPr>
+      </w:pPr>
+    </w:p>
+    <w:p>
+      <w:pPr>
+        <w:pStyle w:val="Paragrafoelenco"/>
+        <w:rPr>
+          <w:b/>
+          <w:bCs/>
+        </w:rPr>
+      </w:pPr>
+    </w:p>
+    <w:p>
+      <w:pPr>
+        <w:pStyle w:val="Paragrafoelenco"/>
+        <w:rPr>
+          <w:b/>
+          <w:bCs/>
+        </w:rPr>
+      </w:pPr>
+    </w:p>
+    <w:p>
+      <w:pPr>
+        <w:pStyle w:val="Paragrafoelenco"/>
+        <w:rPr>
+          <w:b/>
+          <w:bCs/>
+        </w:rPr>
+      </w:pPr>
+    </w:p>
+    <w:p>
+      <w:pPr>
+        <w:pStyle w:val="Titolo3"/>
+      </w:pPr>
+      <w:r>
+        <w:t>DCD</w:t>
+      </w:r>
+    </w:p>
     <w:p/>
     <w:p/>
     <w:sectPr>

</xml_diff>

<commit_message>
implementazione dei metodi uc10
</commit_message>
<xml_diff>
--- a/6.1 Elaborazione 5/2022_02_03_UniCTest_Elaborazione_5.docx
+++ b/6.1 Elaborazione 5/2022_02_03_UniCTest_Elaborazione_5.docx
@@ -6,9 +6,11 @@
       <w:pPr>
         <w:pStyle w:val="Titolo"/>
       </w:pPr>
+      <w:proofErr w:type="spellStart"/>
       <w:r>
         <w:t>UniCTest</w:t>
       </w:r>
+      <w:proofErr w:type="spellEnd"/>
     </w:p>
     <w:p>
       <w:pPr>
@@ -1779,14 +1781,52 @@
           <w:lang w:val="en-US"/>
         </w:rPr>
       </w:pPr>
+      <w:proofErr w:type="spellStart"/>
       <w:r>
         <w:rPr>
           <w:b/>
           <w:bCs/>
           <w:lang w:val="en-US"/>
         </w:rPr>
-        <w:t>Contratti delle operazioni</w:t>
-      </w:r>
+        <w:t>Contratti</w:t>
+      </w:r>
+      <w:proofErr w:type="spellEnd"/>
+      <w:r>
+        <w:rPr>
+          <w:b/>
+          <w:bCs/>
+          <w:lang w:val="en-US"/>
+        </w:rPr>
+        <w:t xml:space="preserve"> </w:t>
+      </w:r>
+      <w:proofErr w:type="spellStart"/>
+      <w:r>
+        <w:rPr>
+          <w:b/>
+          <w:bCs/>
+          <w:lang w:val="en-US"/>
+        </w:rPr>
+        <w:t>delle</w:t>
+      </w:r>
+      <w:proofErr w:type="spellEnd"/>
+      <w:r>
+        <w:rPr>
+          <w:b/>
+          <w:bCs/>
+          <w:lang w:val="en-US"/>
+        </w:rPr>
+        <w:t xml:space="preserve"> </w:t>
+      </w:r>
+      <w:proofErr w:type="spellStart"/>
+      <w:r>
+        <w:rPr>
+          <w:b/>
+          <w:bCs/>
+          <w:lang w:val="en-US"/>
+        </w:rPr>
+        <w:t>operazioni</w:t>
+      </w:r>
+      <w:proofErr w:type="spellEnd"/>
     </w:p>
     <w:p>
       <w:pPr>
@@ -1829,7 +1869,23 @@
           <w:b/>
           <w:bCs/>
         </w:rPr>
-        <w:t>DCD (Design Class Diagram)</w:t>
+        <w:t xml:space="preserve">DCD (Design Class </w:t>
+      </w:r>
+      <w:proofErr w:type="spellStart"/>
+      <w:r>
+        <w:rPr>
+          <w:b/>
+          <w:bCs/>
+        </w:rPr>
+        <w:t>Diagram</w:t>
+      </w:r>
+      <w:proofErr w:type="spellEnd"/>
+      <w:r>
+        <w:rPr>
+          <w:b/>
+          <w:bCs/>
+        </w:rPr>
+        <w:t>)</w:t>
       </w:r>
       <w:r>
         <w:rPr>
@@ -2244,6 +2300,7 @@
           <w:numId w:val="26"/>
         </w:numPr>
       </w:pPr>
+      <w:proofErr w:type="spellStart"/>
       <w:r>
         <w:rPr>
           <w:b/>
@@ -2258,6 +2315,7 @@
         </w:rPr>
         <w:t>Simulazione</w:t>
       </w:r>
+      <w:proofErr w:type="spellEnd"/>
       <w:r>
         <w:t xml:space="preserve">: </w:t>
       </w:r>
@@ -2276,6 +2334,7 @@
           <w:numId w:val="26"/>
         </w:numPr>
       </w:pPr>
+      <w:proofErr w:type="spellStart"/>
       <w:r>
         <w:rPr>
           <w:b/>
@@ -2297,6 +2356,7 @@
         </w:rPr>
         <w:t>isposte</w:t>
       </w:r>
+      <w:proofErr w:type="spellEnd"/>
       <w:r>
         <w:t>:</w:t>
       </w:r>
@@ -2330,12 +2390,28 @@
     </w:p>
     <w:p>
       <w:r>
-        <w:t>Bisogna notare però che il tutor di simulazione non è una classe candidata nuova, bensì può essere vista come una responsabilità addizionale di un tutor classico. Ciò è testimoniato dal fatto che questa responsabilità può essere assegnata o rimossa a runtime.</w:t>
+        <w:t xml:space="preserve">Bisogna notare però che il tutor di simulazione non è una classe candidata nuova, bensì può essere vista come una responsabilità addizionale di un tutor classico. Ciò è testimoniato dal fatto che questa responsabilità può essere assegnata o rimossa a </w:t>
+      </w:r>
+      <w:proofErr w:type="spellStart"/>
+      <w:r>
+        <w:t>runtime</w:t>
+      </w:r>
+      <w:proofErr w:type="spellEnd"/>
+      <w:r>
+        <w:t>.</w:t>
       </w:r>
     </w:p>
     <w:p>
       <w:r>
-        <w:t xml:space="preserve">Ciò suggerisce l’applicazione del pattern GoF </w:t>
+        <w:t xml:space="preserve">Ciò suggerisce l’applicazione del pattern </w:t>
+      </w:r>
+      <w:proofErr w:type="spellStart"/>
+      <w:r>
+        <w:t>GoF</w:t>
+      </w:r>
+      <w:proofErr w:type="spellEnd"/>
+      <w:r>
+        <w:t xml:space="preserve"> </w:t>
       </w:r>
       <w:r>
         <w:rPr>
@@ -2350,7 +2426,15 @@
     </w:p>
     <w:p>
       <w:r>
-        <w:t>Ciò è stato applicato nella iterazione 4 della fase di Elaborazione nell’introduzione della classe concettuale Amministratore e, nella iterazione corrente, si concretizza anche per la classe concettuale TutorSimulazione.</w:t>
+        <w:t xml:space="preserve">Ciò è stato applicato nella iterazione 4 della fase di Elaborazione nell’introduzione della classe concettuale Amministratore e, nella iterazione corrente, si concretizza anche per la classe concettuale </w:t>
+      </w:r>
+      <w:proofErr w:type="spellStart"/>
+      <w:r>
+        <w:t>TutorSimulazione</w:t>
+      </w:r>
+      <w:proofErr w:type="spellEnd"/>
+      <w:r>
+        <w:t>.</w:t>
       </w:r>
     </w:p>
     <w:p>
@@ -2553,7 +2637,15 @@
     </w:p>
     <w:p>
       <w:r>
-        <w:t>Il test contiene già l’esito, che è stato indicato come punteggioComplessivo nelle iterazioni precedenti.</w:t>
+        <w:t xml:space="preserve">Il test contiene già l’esito, che è stato indicato come </w:t>
+      </w:r>
+      <w:proofErr w:type="spellStart"/>
+      <w:r>
+        <w:t>punteggioComplessivo</w:t>
+      </w:r>
+      <w:proofErr w:type="spellEnd"/>
+      <w:r>
+        <w:t xml:space="preserve"> nelle iterazioni precedenti.</w:t>
       </w:r>
     </w:p>
     <w:p/>
@@ -2917,7 +3009,15 @@
         <w:t xml:space="preserve">e </w:t>
       </w:r>
       <w:r>
-        <w:t>di visualizzare in forma grafica l’interazione tra il TutorSimulazione ed il Sistema.</w:t>
+        <w:t xml:space="preserve">di visualizzare in forma grafica l’interazione tra il </w:t>
+      </w:r>
+      <w:proofErr w:type="spellStart"/>
+      <w:r>
+        <w:t>TutorSimulazione</w:t>
+      </w:r>
+      <w:proofErr w:type="spellEnd"/>
+      <w:r>
+        <w:t xml:space="preserve"> ed il Sistema.</w:t>
       </w:r>
     </w:p>
     <w:p>
@@ -3085,12 +3185,21 @@
                 <w:bCs w:val="0"/>
               </w:rPr>
             </w:pPr>
+            <w:proofErr w:type="spellStart"/>
             <w:r>
               <w:rPr>
                 <w:b w:val="0"/>
                 <w:bCs w:val="0"/>
               </w:rPr>
-              <w:t>visualizzaTemplate()</w:t>
+              <w:t>visualizzaTemplate</w:t>
+            </w:r>
+            <w:proofErr w:type="spellEnd"/>
+            <w:r>
+              <w:rPr>
+                <w:b w:val="0"/>
+                <w:bCs w:val="0"/>
+              </w:rPr>
+              <w:t>()</w:t>
             </w:r>
           </w:p>
         </w:tc>
@@ -3232,8 +3341,17 @@
               <w:t>e</w:t>
             </w:r>
             <w:r>
-              <w:t xml:space="preserve"> di Template al TutorSimulazione </w:t>
-            </w:r>
+              <w:t xml:space="preserve"> di Template al </w:t>
+            </w:r>
+            <w:proofErr w:type="spellStart"/>
+            <w:r>
+              <w:t>TutorSimulazione</w:t>
+            </w:r>
+            <w:proofErr w:type="spellEnd"/>
+            <w:r>
+              <w:t xml:space="preserve"> </w:t>
+            </w:r>
+            <w:proofErr w:type="spellStart"/>
             <w:r>
               <w:rPr>
                 <w:i/>
@@ -3241,6 +3359,7 @@
               </w:rPr>
               <w:t>utenteAutenticato</w:t>
             </w:r>
+            <w:proofErr w:type="spellEnd"/>
             <w:r>
               <w:t>.</w:t>
             </w:r>
@@ -3322,6 +3441,7 @@
                 <w:bCs w:val="0"/>
               </w:rPr>
             </w:pPr>
+            <w:proofErr w:type="spellStart"/>
             <w:r>
               <w:rPr>
                 <w:b w:val="0"/>
@@ -3329,12 +3449,29 @@
               </w:rPr>
               <w:t>creaTestCartaceo</w:t>
             </w:r>
+            <w:proofErr w:type="spellEnd"/>
             <w:r>
               <w:rPr>
                 <w:b w:val="0"/>
                 <w:bCs w:val="0"/>
               </w:rPr>
-              <w:t>(idTemplate)</w:t>
+              <w:t>(</w:t>
+            </w:r>
+            <w:proofErr w:type="spellStart"/>
+            <w:r>
+              <w:rPr>
+                <w:b w:val="0"/>
+                <w:bCs w:val="0"/>
+              </w:rPr>
+              <w:t>idTemplate</w:t>
+            </w:r>
+            <w:proofErr w:type="spellEnd"/>
+            <w:r>
+              <w:rPr>
+                <w:b w:val="0"/>
+                <w:bCs w:val="0"/>
+              </w:rPr>
+              <w:t>)</w:t>
             </w:r>
           </w:p>
         </w:tc>
@@ -3508,7 +3645,15 @@
               <w:t>.id</w:t>
             </w:r>
             <w:r>
-              <w:t>=idTemplate tramite l’associazione “corrente”</w:t>
+              <w:t>=</w:t>
+            </w:r>
+            <w:proofErr w:type="spellStart"/>
+            <w:r>
+              <w:t>idTemplate</w:t>
+            </w:r>
+            <w:proofErr w:type="spellEnd"/>
+            <w:r>
+              <w:t xml:space="preserve"> tramite l’associazione “corrente”</w:t>
             </w:r>
             <w:r>
               <w:t>.</w:t>
@@ -3591,6 +3736,7 @@
                 <w:bCs w:val="0"/>
               </w:rPr>
             </w:pPr>
+            <w:proofErr w:type="spellStart"/>
             <w:r>
               <w:rPr>
                 <w:b w:val="0"/>
@@ -3598,6 +3744,7 @@
               </w:rPr>
               <w:t>visualizzaQuesiti</w:t>
             </w:r>
+            <w:proofErr w:type="spellEnd"/>
             <w:r>
               <w:rPr>
                 <w:b w:val="0"/>
@@ -3605,6 +3752,7 @@
               </w:rPr>
               <w:t>(</w:t>
             </w:r>
+            <w:proofErr w:type="spellStart"/>
             <w:r>
               <w:rPr>
                 <w:b w:val="0"/>
@@ -3612,6 +3760,7 @@
               </w:rPr>
               <w:t>idSezione</w:t>
             </w:r>
+            <w:proofErr w:type="spellEnd"/>
             <w:r>
               <w:rPr>
                 <w:b w:val="0"/>
@@ -3765,8 +3914,17 @@
               <w:t xml:space="preserve">È stato restituito </w:t>
             </w:r>
             <w:r>
-              <w:t xml:space="preserve">al TutorSimulazione </w:t>
-            </w:r>
+              <w:t xml:space="preserve">al </w:t>
+            </w:r>
+            <w:proofErr w:type="spellStart"/>
+            <w:r>
+              <w:t>TutorSimulazione</w:t>
+            </w:r>
+            <w:proofErr w:type="spellEnd"/>
+            <w:r>
+              <w:t xml:space="preserve"> </w:t>
+            </w:r>
+            <w:proofErr w:type="spellStart"/>
             <w:r>
               <w:rPr>
                 <w:i/>
@@ -3774,6 +3932,7 @@
               </w:rPr>
               <w:t>utenteAutenticato</w:t>
             </w:r>
+            <w:proofErr w:type="spellEnd"/>
             <w:r>
               <w:rPr>
                 <w:i/>
@@ -3784,6 +3943,7 @@
             <w:r>
               <w:t xml:space="preserve">l’elenco delle istanze </w:t>
             </w:r>
+            <w:proofErr w:type="spellStart"/>
             <w:r>
               <w:rPr>
                 <w:i/>
@@ -3791,11 +3951,20 @@
               </w:rPr>
               <w:t>qd</w:t>
             </w:r>
-            <w:r>
-              <w:t xml:space="preserve"> di QuesitoDescrizion</w:t>
-            </w:r>
-            <w:r>
-              <w:t xml:space="preserve">e associate all’istanza </w:t>
+            <w:proofErr w:type="spellEnd"/>
+            <w:r>
+              <w:t xml:space="preserve"> di </w:t>
+            </w:r>
+            <w:proofErr w:type="spellStart"/>
+            <w:r>
+              <w:t>QuesitoDescrizion</w:t>
+            </w:r>
+            <w:r>
+              <w:t>e</w:t>
+            </w:r>
+            <w:proofErr w:type="spellEnd"/>
+            <w:r>
+              <w:t xml:space="preserve"> associate all’istanza </w:t>
             </w:r>
             <w:r>
               <w:rPr>
@@ -3836,9 +4005,11 @@
             <w:r>
               <w:t xml:space="preserve"> uguale a </w:t>
             </w:r>
+            <w:proofErr w:type="spellStart"/>
             <w:r>
               <w:t>idSezione</w:t>
             </w:r>
+            <w:proofErr w:type="spellEnd"/>
             <w:r>
               <w:t>.</w:t>
             </w:r>
@@ -3926,6 +4097,7 @@
                 <w:bCs w:val="0"/>
               </w:rPr>
             </w:pPr>
+            <w:proofErr w:type="spellStart"/>
             <w:r>
               <w:rPr>
                 <w:b w:val="0"/>
@@ -3933,6 +4105,7 @@
               </w:rPr>
               <w:t>inserisciQuesiti</w:t>
             </w:r>
+            <w:proofErr w:type="spellEnd"/>
             <w:r>
               <w:rPr>
                 <w:b w:val="0"/>
@@ -3940,6 +4113,7 @@
               </w:rPr>
               <w:t>(</w:t>
             </w:r>
+            <w:proofErr w:type="spellStart"/>
             <w:r>
               <w:rPr>
                 <w:b w:val="0"/>
@@ -3947,6 +4121,7 @@
               </w:rPr>
               <w:t>listaIdQuesiti</w:t>
             </w:r>
+            <w:proofErr w:type="spellEnd"/>
             <w:r>
               <w:rPr>
                 <w:b w:val="0"/>
@@ -4108,6 +4283,7 @@
             <w:r>
               <w:t xml:space="preserve">istanza </w:t>
             </w:r>
+            <w:proofErr w:type="spellStart"/>
             <w:r>
               <w:rPr>
                 <w:i/>
@@ -4115,14 +4291,20 @@
               </w:rPr>
               <w:t>qr</w:t>
             </w:r>
+            <w:proofErr w:type="spellEnd"/>
             <w:r>
               <w:t xml:space="preserve"> </w:t>
             </w:r>
             <w:r>
               <w:t xml:space="preserve">di </w:t>
             </w:r>
-            <w:r>
-              <w:t xml:space="preserve">QuesitoReale, che </w:t>
+            <w:proofErr w:type="spellStart"/>
+            <w:r>
+              <w:t>QuesitoReale</w:t>
+            </w:r>
+            <w:proofErr w:type="spellEnd"/>
+            <w:r>
+              <w:t xml:space="preserve">, che </w:t>
             </w:r>
             <w:r>
               <w:t>sono</w:t>
@@ -4179,6 +4361,7 @@
             <w:r>
               <w:t xml:space="preserve"> </w:t>
             </w:r>
+            <w:proofErr w:type="spellStart"/>
             <w:r>
               <w:rPr>
                 <w:i/>
@@ -4186,6 +4369,7 @@
               </w:rPr>
               <w:t>qd</w:t>
             </w:r>
+            <w:proofErr w:type="spellEnd"/>
             <w:r>
               <w:t xml:space="preserve"> avent</w:t>
             </w:r>
@@ -4212,8 +4396,13 @@
               <w:t xml:space="preserve"> a </w:t>
             </w:r>
             <w:r>
-              <w:t>quelli in listaIdQuesiti</w:t>
-            </w:r>
+              <w:t xml:space="preserve">quelli in </w:t>
+            </w:r>
+            <w:proofErr w:type="spellStart"/>
+            <w:r>
+              <w:t>listaIdQuesiti</w:t>
+            </w:r>
+            <w:proofErr w:type="spellEnd"/>
             <w:r>
               <w:t xml:space="preserve"> tramite l’associazione “descritto da”.</w:t>
             </w:r>
@@ -4301,20 +4490,31 @@
                 <w:bCs w:val="0"/>
               </w:rPr>
             </w:pPr>
+            <w:proofErr w:type="spellStart"/>
             <w:r>
               <w:rPr>
                 <w:b w:val="0"/>
                 <w:bCs w:val="0"/>
               </w:rPr>
-              <w:t>stampaTest(</w:t>
-            </w:r>
+              <w:t>stampaTest</w:t>
+            </w:r>
+            <w:proofErr w:type="spellEnd"/>
             <w:r>
               <w:rPr>
                 <w:b w:val="0"/>
                 <w:bCs w:val="0"/>
               </w:rPr>
+              <w:t>(</w:t>
+            </w:r>
+            <w:proofErr w:type="spellStart"/>
+            <w:r>
+              <w:rPr>
+                <w:b w:val="0"/>
+                <w:bCs w:val="0"/>
+              </w:rPr>
               <w:t>nomeFile</w:t>
             </w:r>
+            <w:proofErr w:type="spellEnd"/>
             <w:r>
               <w:rPr>
                 <w:b w:val="0"/>
@@ -4454,7 +4654,15 @@
               <w:cnfStyle w:val="000000100000" w:firstRow="0" w:lastRow="0" w:firstColumn="0" w:lastColumn="0" w:oddVBand="0" w:evenVBand="0" w:oddHBand="1" w:evenHBand="0" w:firstRowFirstColumn="0" w:firstRowLastColumn="0" w:lastRowFirstColumn="0" w:lastRowLastColumn="0"/>
             </w:pPr>
             <w:r>
-              <w:t>Il Test e il ModuloRiposte sono stati restituiti al Tutor.</w:t>
+              <w:t xml:space="preserve">Il Test e il </w:t>
+            </w:r>
+            <w:proofErr w:type="spellStart"/>
+            <w:r>
+              <w:t>ModuloRiposte</w:t>
+            </w:r>
+            <w:proofErr w:type="spellEnd"/>
+            <w:r>
+              <w:t xml:space="preserve"> sono stati restituiti al Tutor.</w:t>
             </w:r>
           </w:p>
         </w:tc>
@@ -4483,14 +4691,27 @@
     </w:p>
     <w:p>
       <w:r>
-        <w:t xml:space="preserve">Bisogna notare che la classe concettuale ModuloRisposte non ha trovato una concretizzazione lato Software in quanto altre classi possono sopperire alla mancanza di un modulo risposte. In particolare </w:t>
+        <w:t xml:space="preserve">Bisogna notare che la classe concettuale </w:t>
+      </w:r>
+      <w:proofErr w:type="spellStart"/>
+      <w:r>
+        <w:t>ModuloRisposte</w:t>
+      </w:r>
+      <w:proofErr w:type="spellEnd"/>
+      <w:r>
+        <w:t xml:space="preserve"> non ha trovato una concretizzazione lato Software in quanto altre classi possono sopperire alla mancanza di un modulo risposte. In particolare </w:t>
       </w:r>
       <w:r>
         <w:t>è</w:t>
       </w:r>
       <w:r>
-        <w:t xml:space="preserve"> QuesitoReale</w:t>
-      </w:r>
+        <w:t xml:space="preserve"> </w:t>
+      </w:r>
+      <w:proofErr w:type="spellStart"/>
+      <w:r>
+        <w:t>QuesitoReale</w:t>
+      </w:r>
+      <w:proofErr w:type="spellEnd"/>
       <w:r>
         <w:t xml:space="preserve"> a fare le veci di un modulo risposte</w:t>
       </w:r>
@@ -5211,7 +5432,15 @@
         <w:t>C10</w:t>
       </w:r>
       <w:r>
-        <w:t>, che consente di visualizzare in forma grafica l’interazione tra il TutorSimulazione ed il Sistema.</w:t>
+        <w:t xml:space="preserve">, che consente di visualizzare in forma grafica l’interazione tra il </w:t>
+      </w:r>
+      <w:proofErr w:type="spellStart"/>
+      <w:r>
+        <w:t>TutorSimulazione</w:t>
+      </w:r>
+      <w:proofErr w:type="spellEnd"/>
+      <w:r>
+        <w:t xml:space="preserve"> ed il Sistema.</w:t>
       </w:r>
     </w:p>
     <w:p/>
@@ -5323,6 +5552,7 @@
                 <w:bCs w:val="0"/>
               </w:rPr>
             </w:pPr>
+            <w:proofErr w:type="spellStart"/>
             <w:r>
               <w:rPr>
                 <w:b w:val="0"/>
@@ -5337,19 +5567,84 @@
               </w:rPr>
               <w:t>Cartaceo</w:t>
             </w:r>
+            <w:proofErr w:type="spellEnd"/>
             <w:r>
               <w:rPr>
                 <w:b w:val="0"/>
                 <w:bCs w:val="0"/>
               </w:rPr>
-              <w:t>(fileName: String)</w:t>
-            </w:r>
+              <w:t>(</w:t>
+            </w:r>
+            <w:proofErr w:type="spellStart"/>
             <w:r>
               <w:rPr>
                 <w:b w:val="0"/>
                 <w:bCs w:val="0"/>
               </w:rPr>
-              <w:t>: Map&lt;String,String&gt;</w:t>
+              <w:t>fileName</w:t>
+            </w:r>
+            <w:proofErr w:type="spellEnd"/>
+            <w:r>
+              <w:rPr>
+                <w:b w:val="0"/>
+                <w:bCs w:val="0"/>
+              </w:rPr>
+              <w:t xml:space="preserve">: </w:t>
+            </w:r>
+            <w:proofErr w:type="spellStart"/>
+            <w:r>
+              <w:rPr>
+                <w:b w:val="0"/>
+                <w:bCs w:val="0"/>
+              </w:rPr>
+              <w:t>String</w:t>
+            </w:r>
+            <w:proofErr w:type="spellEnd"/>
+            <w:r>
+              <w:rPr>
+                <w:b w:val="0"/>
+                <w:bCs w:val="0"/>
+              </w:rPr>
+              <w:t>)</w:t>
+            </w:r>
+            <w:r>
+              <w:rPr>
+                <w:b w:val="0"/>
+                <w:bCs w:val="0"/>
+              </w:rPr>
+              <w:t xml:space="preserve">: </w:t>
+            </w:r>
+            <w:proofErr w:type="spellStart"/>
+            <w:r>
+              <w:rPr>
+                <w:b w:val="0"/>
+                <w:bCs w:val="0"/>
+              </w:rPr>
+              <w:t>Map</w:t>
+            </w:r>
+            <w:proofErr w:type="spellEnd"/>
+            <w:r>
+              <w:rPr>
+                <w:b w:val="0"/>
+                <w:bCs w:val="0"/>
+              </w:rPr>
+              <w:t>&lt;</w:t>
+            </w:r>
+            <w:proofErr w:type="spellStart"/>
+            <w:r>
+              <w:rPr>
+                <w:b w:val="0"/>
+                <w:bCs w:val="0"/>
+              </w:rPr>
+              <w:t>String,String</w:t>
+            </w:r>
+            <w:proofErr w:type="spellEnd"/>
+            <w:r>
+              <w:rPr>
+                <w:b w:val="0"/>
+                <w:bCs w:val="0"/>
+              </w:rPr>
+              <w:t>&gt;</w:t>
             </w:r>
           </w:p>
         </w:tc>
@@ -5475,6 +5770,7 @@
             <w:r>
               <w:t xml:space="preserve">È stato recuperato il file </w:t>
             </w:r>
+            <w:proofErr w:type="spellStart"/>
             <w:r>
               <w:rPr>
                 <w:i/>
@@ -5482,6 +5778,7 @@
               </w:rPr>
               <w:t>fileName</w:t>
             </w:r>
+            <w:proofErr w:type="spellEnd"/>
           </w:p>
           <w:p>
             <w:pPr>
@@ -5495,6 +5792,7 @@
             <w:r>
               <w:t xml:space="preserve">Dal file </w:t>
             </w:r>
+            <w:proofErr w:type="spellStart"/>
             <w:r>
               <w:rPr>
                 <w:i/>
@@ -5502,11 +5800,28 @@
               </w:rPr>
               <w:t>fileName</w:t>
             </w:r>
+            <w:proofErr w:type="spellEnd"/>
             <w:r>
               <w:t xml:space="preserve"> sono state estratt</w:t>
             </w:r>
             <w:r>
-              <w:t>i: cf dello Studente, cf del Tutor, id del Test (che comprende l’id del Template).</w:t>
+              <w:t xml:space="preserve">i: </w:t>
+            </w:r>
+            <w:proofErr w:type="spellStart"/>
+            <w:r>
+              <w:t>cf</w:t>
+            </w:r>
+            <w:proofErr w:type="spellEnd"/>
+            <w:r>
+              <w:t xml:space="preserve"> dello Studente, </w:t>
+            </w:r>
+            <w:proofErr w:type="spellStart"/>
+            <w:r>
+              <w:t>cf</w:t>
+            </w:r>
+            <w:proofErr w:type="spellEnd"/>
+            <w:r>
+              <w:t xml:space="preserve"> del Tutor, id del Test (che comprende l’id del Template).</w:t>
             </w:r>
           </w:p>
           <w:p>
@@ -5609,6 +5924,7 @@
                 <w:bCs w:val="0"/>
               </w:rPr>
             </w:pPr>
+            <w:proofErr w:type="spellStart"/>
             <w:r>
               <w:rPr>
                 <w:b w:val="0"/>
@@ -5616,6 +5932,7 @@
               </w:rPr>
               <w:t>correggiTestCartaceo</w:t>
             </w:r>
+            <w:proofErr w:type="spellEnd"/>
             <w:r>
               <w:rPr>
                 <w:b w:val="0"/>
@@ -5623,6 +5940,7 @@
               </w:rPr>
               <w:t>(</w:t>
             </w:r>
+            <w:proofErr w:type="spellStart"/>
             <w:r>
               <w:rPr>
                 <w:b w:val="0"/>
@@ -5630,41 +5948,87 @@
               </w:rPr>
               <w:t>cfStudente</w:t>
             </w:r>
+            <w:proofErr w:type="spellEnd"/>
             <w:r>
               <w:rPr>
                 <w:b w:val="0"/>
                 <w:bCs w:val="0"/>
               </w:rPr>
-              <w:t>: String</w:t>
-            </w:r>
+              <w:t xml:space="preserve">: </w:t>
+            </w:r>
+            <w:proofErr w:type="spellStart"/>
             <w:r>
               <w:rPr>
                 <w:b w:val="0"/>
                 <w:bCs w:val="0"/>
               </w:rPr>
-              <w:t>, cfTutor</w:t>
-            </w:r>
+              <w:t>String</w:t>
+            </w:r>
+            <w:proofErr w:type="spellEnd"/>
             <w:r>
               <w:rPr>
                 <w:b w:val="0"/>
                 <w:bCs w:val="0"/>
               </w:rPr>
-              <w:t>: String</w:t>
-            </w:r>
+              <w:t xml:space="preserve">, </w:t>
+            </w:r>
+            <w:proofErr w:type="spellStart"/>
             <w:r>
               <w:rPr>
                 <w:b w:val="0"/>
                 <w:bCs w:val="0"/>
               </w:rPr>
-              <w:t>, idTest</w:t>
-            </w:r>
+              <w:t>cfTutor</w:t>
+            </w:r>
+            <w:proofErr w:type="spellEnd"/>
             <w:r>
               <w:rPr>
                 <w:b w:val="0"/>
                 <w:bCs w:val="0"/>
               </w:rPr>
-              <w:t>: String</w:t>
-            </w:r>
+              <w:t xml:space="preserve">: </w:t>
+            </w:r>
+            <w:proofErr w:type="spellStart"/>
+            <w:r>
+              <w:rPr>
+                <w:b w:val="0"/>
+                <w:bCs w:val="0"/>
+              </w:rPr>
+              <w:t>String</w:t>
+            </w:r>
+            <w:proofErr w:type="spellEnd"/>
+            <w:r>
+              <w:rPr>
+                <w:b w:val="0"/>
+                <w:bCs w:val="0"/>
+              </w:rPr>
+              <w:t xml:space="preserve">, </w:t>
+            </w:r>
+            <w:proofErr w:type="spellStart"/>
+            <w:r>
+              <w:rPr>
+                <w:b w:val="0"/>
+                <w:bCs w:val="0"/>
+              </w:rPr>
+              <w:t>idTest</w:t>
+            </w:r>
+            <w:proofErr w:type="spellEnd"/>
+            <w:r>
+              <w:rPr>
+                <w:b w:val="0"/>
+                <w:bCs w:val="0"/>
+              </w:rPr>
+              <w:t xml:space="preserve">: </w:t>
+            </w:r>
+            <w:proofErr w:type="spellStart"/>
+            <w:r>
+              <w:rPr>
+                <w:b w:val="0"/>
+                <w:bCs w:val="0"/>
+              </w:rPr>
+              <w:t>String</w:t>
+            </w:r>
+            <w:proofErr w:type="spellEnd"/>
             <w:r>
               <w:rPr>
                 <w:b w:val="0"/>
@@ -5766,8 +6130,13 @@
               <w:cnfStyle w:val="000000000000" w:firstRow="0" w:lastRow="0" w:firstColumn="0" w:lastColumn="0" w:oddVBand="0" w:evenVBand="0" w:oddHBand="0" w:evenHBand="0" w:firstRowFirstColumn="0" w:firstRowLastColumn="0" w:lastRowFirstColumn="0" w:lastRowLastColumn="0"/>
             </w:pPr>
             <w:r>
-              <w:t>È stato recuperato il test da correggere fileName</w:t>
-            </w:r>
+              <w:t xml:space="preserve">È stato recuperato il test da correggere </w:t>
+            </w:r>
+            <w:proofErr w:type="spellStart"/>
+            <w:r>
+              <w:t>fileName</w:t>
+            </w:r>
+            <w:proofErr w:type="spellEnd"/>
           </w:p>
         </w:tc>
       </w:tr>
@@ -5830,11 +6199,16 @@
               <w:t>s</w:t>
             </w:r>
             <w:r>
-              <w:t>.cf uguale a cf</w:t>
+              <w:t xml:space="preserve">.cf uguale a </w:t>
+            </w:r>
+            <w:proofErr w:type="spellStart"/>
+            <w:r>
+              <w:t>cf</w:t>
             </w:r>
             <w:r>
               <w:t>Studente</w:t>
             </w:r>
+            <w:proofErr w:type="spellEnd"/>
             <w:r>
               <w:t xml:space="preserve"> ed è stato associato all’istanza </w:t>
             </w:r>
@@ -5853,7 +6227,23 @@
               <w:t xml:space="preserve"> </w:t>
             </w:r>
             <w:r>
-              <w:t>del TutorSimulazione utenteAutenticato tramite l’associazione “corrente”</w:t>
+              <w:t xml:space="preserve">del </w:t>
+            </w:r>
+            <w:proofErr w:type="spellStart"/>
+            <w:r>
+              <w:t>TutorSimulazione</w:t>
+            </w:r>
+            <w:proofErr w:type="spellEnd"/>
+            <w:r>
+              <w:t xml:space="preserve"> </w:t>
+            </w:r>
+            <w:proofErr w:type="spellStart"/>
+            <w:r>
+              <w:t>utenteAutenticato</w:t>
+            </w:r>
+            <w:proofErr w:type="spellEnd"/>
+            <w:r>
+              <w:t xml:space="preserve"> tramite l’associazione “corrente”</w:t>
             </w:r>
           </w:p>
           <w:p>
@@ -5886,8 +6276,13 @@
               <w:t>est</w:t>
             </w:r>
             <w:r>
-              <w:t xml:space="preserve"> avente id=idTest</w:t>
-            </w:r>
+              <w:t xml:space="preserve"> avente id=</w:t>
+            </w:r>
+            <w:proofErr w:type="spellStart"/>
+            <w:r>
+              <w:t>idTest</w:t>
+            </w:r>
+            <w:proofErr w:type="spellEnd"/>
             <w:r>
               <w:t xml:space="preserve"> associata al</w:t>
             </w:r>
@@ -5919,6 +6314,7 @@
             <w:r>
               <w:t xml:space="preserve">all’istanza </w:t>
             </w:r>
+            <w:proofErr w:type="spellStart"/>
             <w:r>
               <w:rPr>
                 <w:i/>
@@ -5926,23 +6322,39 @@
               </w:rPr>
               <w:t>ts</w:t>
             </w:r>
+            <w:proofErr w:type="spellEnd"/>
             <w:r>
               <w:t xml:space="preserve"> </w:t>
             </w:r>
             <w:r>
               <w:t xml:space="preserve">di </w:t>
             </w:r>
+            <w:proofErr w:type="spellStart"/>
             <w:r>
               <w:t>TutorSimulazione</w:t>
             </w:r>
+            <w:proofErr w:type="spellEnd"/>
             <w:r>
               <w:t xml:space="preserve"> avente</w:t>
             </w:r>
             <w:r>
               <w:t xml:space="preserve"> </w:t>
             </w:r>
-            <w:r>
-              <w:t xml:space="preserve">cf=cfTutor, </w:t>
+            <w:proofErr w:type="spellStart"/>
+            <w:r>
+              <w:t>cf</w:t>
+            </w:r>
+            <w:proofErr w:type="spellEnd"/>
+            <w:r>
+              <w:t>=</w:t>
+            </w:r>
+            <w:proofErr w:type="spellStart"/>
+            <w:r>
+              <w:t>cfTutor</w:t>
+            </w:r>
+            <w:proofErr w:type="spellEnd"/>
+            <w:r>
+              <w:t xml:space="preserve">, </w:t>
             </w:r>
             <w:r>
               <w:t>tramite l’associazione “</w:t>
@@ -5952,6 +6364,37 @@
             </w:r>
             <w:r>
               <w:t>”</w:t>
+            </w:r>
+            <w:r>
+              <w:t>.</w:t>
+            </w:r>
+            <w:r>
+              <w:t xml:space="preserve"> L’istanza </w:t>
+            </w:r>
+            <w:r>
+              <w:rPr>
+                <w:i/>
+                <w:iCs/>
+              </w:rPr>
+              <w:t>t</w:t>
+            </w:r>
+            <w:r>
+              <w:t xml:space="preserve"> è stata clonata nell’istanza </w:t>
+            </w:r>
+            <w:proofErr w:type="spellStart"/>
+            <w:r>
+              <w:rPr>
+                <w:i/>
+                <w:iCs/>
+              </w:rPr>
+              <w:t>tc</w:t>
+            </w:r>
+            <w:proofErr w:type="spellEnd"/>
+            <w:r>
+              <w:t xml:space="preserve"> di Test</w:t>
+            </w:r>
+            <w:r>
+              <w:t>, che diventa “corrente”</w:t>
             </w:r>
             <w:r>
               <w:t>.</w:t>
@@ -6081,90 +6524,57 @@
               <w:cnfStyle w:val="000000100000" w:firstRow="0" w:lastRow="0" w:firstColumn="0" w:lastColumn="0" w:oddVBand="0" w:evenVBand="0" w:oddHBand="1" w:evenHBand="0" w:firstRowFirstColumn="0" w:firstRowLastColumn="0" w:lastRowFirstColumn="0" w:lastRowLastColumn="0"/>
             </w:pPr>
             <w:r>
-              <w:t xml:space="preserve">È stata </w:t>
-            </w:r>
-            <w:r>
-              <w:t xml:space="preserve">clonata </w:t>
-            </w:r>
-            <w:r>
-              <w:t xml:space="preserve">l’istanza </w:t>
-            </w:r>
+              <w:t xml:space="preserve">L’istanza </w:t>
+            </w:r>
+            <w:proofErr w:type="spellStart"/>
             <w:r>
               <w:rPr>
                 <w:i/>
                 <w:iCs/>
               </w:rPr>
-              <w:t>t</w:t>
-            </w:r>
-            <w:r>
-              <w:t xml:space="preserve"> di </w:t>
-            </w:r>
-            <w:r>
-              <w:t>T</w:t>
-            </w:r>
-            <w:r>
-              <w:t>est</w:t>
-            </w:r>
-            <w:r>
-              <w:t xml:space="preserve"> (ottenendo l’istanza </w:t>
-            </w:r>
+              <w:t>tc</w:t>
+            </w:r>
+            <w:proofErr w:type="spellEnd"/>
+            <w:r>
+              <w:t xml:space="preserve"> </w:t>
+            </w:r>
+            <w:r>
+              <w:t xml:space="preserve">è stata inizializzata </w:t>
+            </w:r>
+            <w:r>
+              <w:t>in questo modo:</w:t>
+            </w:r>
+            <w:r>
+              <w:t xml:space="preserve"> </w:t>
+            </w:r>
+            <w:r>
+              <w:t>d</w:t>
+            </w:r>
+            <w:r>
+              <w:t xml:space="preserve">al file </w:t>
+            </w:r>
+            <w:proofErr w:type="spellStart"/>
             <w:r>
               <w:rPr>
                 <w:i/>
                 <w:iCs/>
               </w:rPr>
-              <w:t>tc</w:t>
-            </w:r>
-            <w:r>
-              <w:t>)</w:t>
-            </w:r>
-            <w:r>
-              <w:t xml:space="preserve"> ed è stata inizializzata </w:t>
-            </w:r>
-            <w:r>
-              <w:t>in questo modo:</w:t>
-            </w:r>
-            <w:r>
-              <w:t xml:space="preserve"> </w:t>
-            </w:r>
-            <w:r>
-              <w:t>d</w:t>
-            </w:r>
-            <w:r>
-              <w:t xml:space="preserve">al file </w:t>
-            </w:r>
-            <w:r>
-              <w:rPr>
-                <w:i/>
-                <w:iCs/>
-              </w:rPr>
               <w:t>fileName</w:t>
             </w:r>
-            <w:r>
-              <w:t xml:space="preserve"> sono state estratte le informazioni relative al Test effettuato (con informazioni si intendono i QuesitiReali, le Risposte date)</w:t>
+            <w:proofErr w:type="spellEnd"/>
+            <w:r>
+              <w:t xml:space="preserve"> sono state estratte le informazioni relative al Test effettuato (con informazioni si intendono i </w:t>
+            </w:r>
+            <w:proofErr w:type="spellStart"/>
+            <w:r>
+              <w:t>QuesitiReali</w:t>
+            </w:r>
+            <w:proofErr w:type="spellEnd"/>
+            <w:r>
+              <w:t>, le Risposte date)</w:t>
             </w:r>
             <w:r>
               <w:t xml:space="preserve">. </w:t>
-            </w:r>
-            <w:r>
-              <w:rPr>
-                <w:i/>
-                <w:iCs/>
-              </w:rPr>
-              <w:t>tc</w:t>
-            </w:r>
-            <w:r>
-              <w:t xml:space="preserve"> è stata associata a </w:t>
-            </w:r>
-            <w:r>
-              <w:rPr>
-                <w:i/>
-                <w:iCs/>
-              </w:rPr>
-              <w:t>lettore</w:t>
-            </w:r>
-            <w:r>
-              <w:t xml:space="preserve"> tramite “corrente”.</w:t>
             </w:r>
           </w:p>
           <w:p>
@@ -6179,6 +6589,7 @@
             <w:r>
               <w:t xml:space="preserve">Il Sistema ha restituito </w:t>
             </w:r>
+            <w:proofErr w:type="spellStart"/>
             <w:r>
               <w:rPr>
                 <w:i/>
@@ -6186,6 +6597,7 @@
               </w:rPr>
               <w:t>tc</w:t>
             </w:r>
+            <w:proofErr w:type="spellEnd"/>
             <w:r>
               <w:t>.</w:t>
             </w:r>
@@ -6272,6 +6684,7 @@
                 <w:lang w:val="en-US"/>
               </w:rPr>
             </w:pPr>
+            <w:proofErr w:type="spellStart"/>
             <w:r>
               <w:rPr>
                 <w:b w:val="0"/>
@@ -6280,6 +6693,7 @@
               </w:rPr>
               <w:t>confermaCorrezione</w:t>
             </w:r>
+            <w:proofErr w:type="spellEnd"/>
             <w:r>
               <w:rPr>
                 <w:b w:val="0"/>
@@ -6370,6 +6784,7 @@
             <w:r>
               <w:t xml:space="preserve">in corso la correzione del Test </w:t>
             </w:r>
+            <w:proofErr w:type="spellStart"/>
             <w:r>
               <w:rPr>
                 <w:i/>
@@ -6377,6 +6792,7 @@
               </w:rPr>
               <w:t>tc</w:t>
             </w:r>
+            <w:proofErr w:type="spellEnd"/>
             <w:r>
               <w:t xml:space="preserve"> e sono state recuperate le istanze </w:t>
             </w:r>
@@ -6442,11 +6858,20 @@
               <w:cnfStyle w:val="000000100000" w:firstRow="0" w:lastRow="0" w:firstColumn="0" w:lastColumn="0" w:oddVBand="0" w:evenVBand="0" w:oddHBand="1" w:evenHBand="0" w:firstRowFirstColumn="0" w:firstRowLastColumn="0" w:lastRowFirstColumn="0" w:lastRowLastColumn="0"/>
             </w:pPr>
             <w:r>
-              <w:t>Il TutorSimulazione ha controllato che i parametri del</w:t>
+              <w:t xml:space="preserve">Il </w:t>
+            </w:r>
+            <w:proofErr w:type="spellStart"/>
+            <w:r>
+              <w:t>TutorSimulazione</w:t>
+            </w:r>
+            <w:proofErr w:type="spellEnd"/>
+            <w:r>
+              <w:t xml:space="preserve"> ha controllato che i parametri del</w:t>
             </w:r>
             <w:r>
               <w:t xml:space="preserve">l’istanza </w:t>
             </w:r>
+            <w:proofErr w:type="spellStart"/>
             <w:r>
               <w:rPr>
                 <w:i/>
@@ -6454,6 +6879,7 @@
               </w:rPr>
               <w:t>tc</w:t>
             </w:r>
+            <w:proofErr w:type="spellEnd"/>
             <w:r>
               <w:t xml:space="preserve"> di </w:t>
             </w:r>
@@ -6505,6 +6931,7 @@
             <w:r>
               <w:t xml:space="preserve"> Poi </w:t>
             </w:r>
+            <w:proofErr w:type="spellStart"/>
             <w:r>
               <w:rPr>
                 <w:i/>
@@ -6512,6 +6939,7 @@
               </w:rPr>
               <w:t>tc</w:t>
             </w:r>
+            <w:proofErr w:type="spellEnd"/>
             <w:r>
               <w:t xml:space="preserve"> corrente è stato associato a </w:t>
             </w:r>

</xml_diff>